<commit_message>
login pour feuille de temps
</commit_message>
<xml_diff>
--- a/Scrum 3/Journalisation/JounalDeBord_PatDaoust.docx
+++ b/Scrum 3/Journalisation/JounalDeBord_PatDaoust.docx
@@ -126,7 +126,6 @@
         </w:rPr>
         <w:t xml:space="preserve">première demi de formation de </w:t>
       </w:r>
-      <w:proofErr w:type="spellStart"/>
       <w:r>
         <w:rPr>
           <w:rFonts w:ascii="Calibri" w:hAnsi="Calibri" w:cs="Calibri"/>
@@ -134,7 +133,6 @@
         </w:rPr>
         <w:t>openclassrooms</w:t>
       </w:r>
-      <w:proofErr w:type="spellEnd"/>
       <w:r>
         <w:rPr>
           <w:rFonts w:ascii="Calibri" w:hAnsi="Calibri" w:cs="Calibri"/>
@@ -161,21 +159,12 @@
           <w:lang w:val="fr-FR"/>
         </w:rPr>
       </w:pPr>
-      <w:proofErr w:type="spellStart"/>
-      <w:r>
-        <w:rPr>
-          <w:rFonts w:ascii="Calibri" w:hAnsi="Calibri" w:cs="Calibri"/>
-          <w:lang w:val="fr-FR"/>
-        </w:rPr>
-        <w:t>deroulement</w:t>
-      </w:r>
-      <w:proofErr w:type="spellEnd"/>
-      <w:r>
-        <w:rPr>
-          <w:rFonts w:ascii="Calibri" w:hAnsi="Calibri" w:cs="Calibri"/>
-          <w:lang w:val="fr-FR"/>
-        </w:rPr>
-        <w:t>:</w:t>
+      <w:r>
+        <w:rPr>
+          <w:rFonts w:ascii="Calibri" w:hAnsi="Calibri" w:cs="Calibri"/>
+          <w:lang w:val="fr-FR"/>
+        </w:rPr>
+        <w:t>deroulement:</w:t>
       </w:r>
       <w:r>
         <w:rPr>
@@ -269,23 +258,13 @@
         </w:rPr>
         <w:t xml:space="preserve">fait: </w:t>
       </w:r>
-      <w:proofErr w:type="spellStart"/>
-      <w:r>
-        <w:rPr>
-          <w:rFonts w:ascii="Calibri" w:hAnsi="Calibri" w:cs="Calibri"/>
-          <w:lang w:val="fr-FR"/>
-        </w:rPr>
-        <w:t>deuxieme</w:t>
-      </w:r>
-      <w:proofErr w:type="spellEnd"/>
-      <w:r>
-        <w:rPr>
-          <w:rFonts w:ascii="Calibri" w:hAnsi="Calibri" w:cs="Calibri"/>
-          <w:lang w:val="fr-FR"/>
-        </w:rPr>
-        <w:t xml:space="preserve"> demi de formation de </w:t>
-      </w:r>
-      <w:proofErr w:type="spellStart"/>
+      <w:r>
+        <w:rPr>
+          <w:rFonts w:ascii="Calibri" w:hAnsi="Calibri" w:cs="Calibri"/>
+          <w:lang w:val="fr-FR"/>
+        </w:rPr>
+        <w:t xml:space="preserve">deuxieme demi de formation de </w:t>
+      </w:r>
       <w:r>
         <w:rPr>
           <w:rFonts w:ascii="Calibri" w:hAnsi="Calibri" w:cs="Calibri"/>
@@ -293,7 +272,6 @@
         </w:rPr>
         <w:t>openclassrooms</w:t>
       </w:r>
-      <w:proofErr w:type="spellEnd"/>
       <w:r>
         <w:rPr>
           <w:rFonts w:ascii="Calibri" w:hAnsi="Calibri" w:cs="Calibri"/>
@@ -320,21 +298,12 @@
           <w:lang w:val="fr-FR"/>
         </w:rPr>
       </w:pPr>
-      <w:proofErr w:type="spellStart"/>
-      <w:r>
-        <w:rPr>
-          <w:rFonts w:ascii="Calibri" w:hAnsi="Calibri" w:cs="Calibri"/>
-          <w:lang w:val="fr-FR"/>
-        </w:rPr>
-        <w:t>deroulement</w:t>
-      </w:r>
-      <w:proofErr w:type="spellEnd"/>
-      <w:r>
-        <w:rPr>
-          <w:rFonts w:ascii="Calibri" w:hAnsi="Calibri" w:cs="Calibri"/>
-          <w:lang w:val="fr-FR"/>
-        </w:rPr>
-        <w:t>:</w:t>
+      <w:r>
+        <w:rPr>
+          <w:rFonts w:ascii="Calibri" w:hAnsi="Calibri" w:cs="Calibri"/>
+          <w:lang w:val="fr-FR"/>
+        </w:rPr>
+        <w:t>deroulement:</w:t>
       </w:r>
       <w:r>
         <w:rPr>
@@ -445,51 +414,26 @@
           <w:rFonts w:ascii="Calibri" w:hAnsi="Calibri" w:cs="Calibri"/>
           <w:lang w:val="fr-FR"/>
         </w:rPr>
-        <w:t xml:space="preserve">consultation de groupe, setup de </w:t>
-      </w:r>
-      <w:proofErr w:type="spellStart"/>
-      <w:r>
-        <w:rPr>
-          <w:rFonts w:ascii="Calibri" w:hAnsi="Calibri" w:cs="Calibri"/>
-          <w:lang w:val="fr-FR"/>
-        </w:rPr>
-        <w:t>github</w:t>
-      </w:r>
-      <w:proofErr w:type="spellEnd"/>
-      <w:r>
-        <w:rPr>
-          <w:rFonts w:ascii="Calibri" w:hAnsi="Calibri" w:cs="Calibri"/>
-          <w:lang w:val="fr-FR"/>
-        </w:rPr>
-        <w:t>, planification des taches</w:t>
-      </w:r>
-    </w:p>
-    <w:p>
-      <w:pPr>
-        <w:autoSpaceDE w:val="0"/>
-        <w:autoSpaceDN w:val="0"/>
-        <w:adjustRightInd w:val="0"/>
-        <w:spacing w:after="200" w:line="276" w:lineRule="auto"/>
-        <w:rPr>
-          <w:rFonts w:ascii="Calibri" w:hAnsi="Calibri" w:cs="Calibri"/>
-          <w:lang w:val="fr-FR"/>
-        </w:rPr>
-      </w:pPr>
-      <w:proofErr w:type="spellStart"/>
-      <w:r>
-        <w:rPr>
-          <w:rFonts w:ascii="Calibri" w:hAnsi="Calibri" w:cs="Calibri"/>
-          <w:lang w:val="fr-FR"/>
-        </w:rPr>
-        <w:t>deroulement</w:t>
-      </w:r>
-      <w:proofErr w:type="spellEnd"/>
-      <w:r>
-        <w:rPr>
-          <w:rFonts w:ascii="Calibri" w:hAnsi="Calibri" w:cs="Calibri"/>
-          <w:lang w:val="fr-FR"/>
-        </w:rPr>
-        <w:t>:</w:t>
+        <w:t>consultation de groupe, setup de github, planification des taches</w:t>
+      </w:r>
+    </w:p>
+    <w:p>
+      <w:pPr>
+        <w:autoSpaceDE w:val="0"/>
+        <w:autoSpaceDN w:val="0"/>
+        <w:adjustRightInd w:val="0"/>
+        <w:spacing w:after="200" w:line="276" w:lineRule="auto"/>
+        <w:rPr>
+          <w:rFonts w:ascii="Calibri" w:hAnsi="Calibri" w:cs="Calibri"/>
+          <w:lang w:val="fr-FR"/>
+        </w:rPr>
+      </w:pPr>
+      <w:r>
+        <w:rPr>
+          <w:rFonts w:ascii="Calibri" w:hAnsi="Calibri" w:cs="Calibri"/>
+          <w:lang w:val="fr-FR"/>
+        </w:rPr>
+        <w:t>deroulement:</w:t>
       </w:r>
     </w:p>
     <w:p>
@@ -581,39 +525,143 @@
         </w:rPr>
         <w:t xml:space="preserve">fait: </w:t>
       </w:r>
-      <w:proofErr w:type="spellStart"/>
-      <w:r>
-        <w:rPr>
-          <w:rFonts w:ascii="Calibri" w:hAnsi="Calibri" w:cs="Calibri"/>
-          <w:lang w:val="fr-FR"/>
-        </w:rPr>
-        <w:t>regarner</w:t>
-      </w:r>
-      <w:proofErr w:type="spellEnd"/>
-      <w:r>
-        <w:rPr>
-          <w:rFonts w:ascii="Calibri" w:hAnsi="Calibri" w:cs="Calibri"/>
-          <w:lang w:val="fr-FR"/>
-        </w:rPr>
-        <w:t xml:space="preserve"> et note les 2 </w:t>
-      </w:r>
-      <w:proofErr w:type="spellStart"/>
-      <w:r>
-        <w:rPr>
-          <w:rFonts w:ascii="Calibri" w:hAnsi="Calibri" w:cs="Calibri"/>
-          <w:lang w:val="fr-FR"/>
-        </w:rPr>
-        <w:t>videos</w:t>
-      </w:r>
-      <w:proofErr w:type="spellEnd"/>
-      <w:r>
-        <w:rPr>
-          <w:rFonts w:ascii="Calibri" w:hAnsi="Calibri" w:cs="Calibri"/>
-          <w:lang w:val="fr-FR"/>
-        </w:rPr>
-        <w:t xml:space="preserve"> : </w:t>
-      </w:r>
-      <w:proofErr w:type="spellStart"/>
+      <w:r>
+        <w:rPr>
+          <w:rFonts w:ascii="Calibri" w:hAnsi="Calibri" w:cs="Calibri"/>
+          <w:lang w:val="fr-FR"/>
+        </w:rPr>
+        <w:t>regarner et note les 2 videos : scrum et agile</w:t>
+      </w:r>
+    </w:p>
+    <w:p>
+      <w:pPr>
+        <w:autoSpaceDE w:val="0"/>
+        <w:autoSpaceDN w:val="0"/>
+        <w:adjustRightInd w:val="0"/>
+        <w:spacing w:after="200" w:line="276" w:lineRule="auto"/>
+        <w:rPr>
+          <w:rFonts w:ascii="Calibri" w:hAnsi="Calibri" w:cs="Calibri"/>
+          <w:lang w:val="fr-FR"/>
+        </w:rPr>
+      </w:pPr>
+      <w:r>
+        <w:rPr>
+          <w:rFonts w:ascii="Calibri" w:hAnsi="Calibri" w:cs="Calibri"/>
+          <w:lang w:val="fr-FR"/>
+        </w:rPr>
+        <w:t>deroulement:</w:t>
+      </w:r>
+    </w:p>
+    <w:p>
+      <w:pPr>
+        <w:autoSpaceDE w:val="0"/>
+        <w:autoSpaceDN w:val="0"/>
+        <w:adjustRightInd w:val="0"/>
+        <w:spacing w:after="200" w:line="276" w:lineRule="auto"/>
+        <w:rPr>
+          <w:rFonts w:ascii="Calibri" w:hAnsi="Calibri" w:cs="Calibri"/>
+          <w:lang w:val="fr-FR"/>
+        </w:rPr>
+      </w:pPr>
+    </w:p>
+    <w:p>
+      <w:pPr>
+        <w:rPr>
+          <w:lang w:val="fr-FR"/>
+        </w:rPr>
+      </w:pPr>
+    </w:p>
+    <w:p>
+      <w:pPr>
+        <w:autoSpaceDE w:val="0"/>
+        <w:autoSpaceDN w:val="0"/>
+        <w:adjustRightInd w:val="0"/>
+        <w:spacing w:after="200" w:line="276" w:lineRule="auto"/>
+        <w:rPr>
+          <w:rFonts w:ascii="Calibri" w:hAnsi="Calibri" w:cs="Calibri"/>
+          <w:lang w:val="fr-FR"/>
+        </w:rPr>
+      </w:pPr>
+      <w:r>
+        <w:rPr>
+          <w:rFonts w:ascii="Calibri" w:hAnsi="Calibri" w:cs="Calibri"/>
+          <w:lang w:val="fr-FR"/>
+        </w:rPr>
+        <w:t xml:space="preserve">date: </w:t>
+      </w:r>
+      <w:r>
+        <w:rPr>
+          <w:rFonts w:ascii="Calibri" w:hAnsi="Calibri" w:cs="Calibri"/>
+          <w:lang w:val="fr-FR"/>
+        </w:rPr>
+        <w:t>30 mars</w:t>
+      </w:r>
+    </w:p>
+    <w:p>
+      <w:pPr>
+        <w:autoSpaceDE w:val="0"/>
+        <w:autoSpaceDN w:val="0"/>
+        <w:adjustRightInd w:val="0"/>
+        <w:spacing w:after="200" w:line="276" w:lineRule="auto"/>
+        <w:rPr>
+          <w:rFonts w:ascii="Calibri" w:hAnsi="Calibri" w:cs="Calibri"/>
+          <w:lang w:val="fr-FR"/>
+        </w:rPr>
+      </w:pPr>
+      <w:r>
+        <w:rPr>
+          <w:rFonts w:ascii="Calibri" w:hAnsi="Calibri" w:cs="Calibri"/>
+          <w:lang w:val="fr-FR"/>
+        </w:rPr>
+        <w:t>temps:</w:t>
+      </w:r>
+      <w:r>
+        <w:rPr>
+          <w:rFonts w:ascii="Calibri" w:hAnsi="Calibri" w:cs="Calibri"/>
+          <w:lang w:val="fr-FR"/>
+        </w:rPr>
+        <w:t xml:space="preserve"> 11h30-</w:t>
+      </w:r>
+      <w:r>
+        <w:rPr>
+          <w:rFonts w:ascii="Calibri" w:hAnsi="Calibri" w:cs="Calibri"/>
+          <w:lang w:val="fr-FR"/>
+        </w:rPr>
+        <w:t>12h15</w:t>
+      </w:r>
+    </w:p>
+    <w:p>
+      <w:pPr>
+        <w:autoSpaceDE w:val="0"/>
+        <w:autoSpaceDN w:val="0"/>
+        <w:adjustRightInd w:val="0"/>
+        <w:spacing w:after="200" w:line="276" w:lineRule="auto"/>
+        <w:rPr>
+          <w:rFonts w:ascii="Calibri" w:hAnsi="Calibri" w:cs="Calibri"/>
+          <w:lang w:val="fr-FR"/>
+        </w:rPr>
+      </w:pPr>
+      <w:r>
+        <w:rPr>
+          <w:rFonts w:ascii="Calibri" w:hAnsi="Calibri" w:cs="Calibri"/>
+          <w:lang w:val="fr-FR"/>
+        </w:rPr>
+        <w:t>fait:</w:t>
+      </w:r>
+      <w:r>
+        <w:rPr>
+          <w:rFonts w:ascii="Calibri" w:hAnsi="Calibri" w:cs="Calibri"/>
+          <w:lang w:val="fr-FR"/>
+        </w:rPr>
+        <w:t xml:space="preserve"> </w:t>
+      </w:r>
+      <w:r>
+        <w:rPr>
+          <w:rFonts w:ascii="Calibri" w:hAnsi="Calibri" w:cs="Calibri"/>
+          <w:lang w:val="fr-FR"/>
+        </w:rPr>
+        <w:t xml:space="preserve">première ébauche du résumé </w:t>
+      </w:r>
       <w:r>
         <w:rPr>
           <w:rFonts w:ascii="Calibri" w:hAnsi="Calibri" w:cs="Calibri"/>
@@ -621,41 +669,31 @@
         </w:rPr>
         <w:t>scrum</w:t>
       </w:r>
-      <w:proofErr w:type="spellEnd"/>
-      <w:r>
-        <w:rPr>
-          <w:rFonts w:ascii="Calibri" w:hAnsi="Calibri" w:cs="Calibri"/>
-          <w:lang w:val="fr-FR"/>
-        </w:rPr>
-        <w:t xml:space="preserve"> et agile</w:t>
-      </w:r>
-    </w:p>
-    <w:p>
-      <w:pPr>
-        <w:autoSpaceDE w:val="0"/>
-        <w:autoSpaceDN w:val="0"/>
-        <w:adjustRightInd w:val="0"/>
-        <w:spacing w:after="200" w:line="276" w:lineRule="auto"/>
-        <w:rPr>
-          <w:rFonts w:ascii="Calibri" w:hAnsi="Calibri" w:cs="Calibri"/>
-          <w:lang w:val="fr-FR"/>
-        </w:rPr>
-      </w:pPr>
-      <w:proofErr w:type="spellStart"/>
-      <w:r>
-        <w:rPr>
-          <w:rFonts w:ascii="Calibri" w:hAnsi="Calibri" w:cs="Calibri"/>
-          <w:lang w:val="fr-FR"/>
-        </w:rPr>
-        <w:t>deroulement</w:t>
-      </w:r>
-      <w:proofErr w:type="spellEnd"/>
-      <w:r>
-        <w:rPr>
-          <w:rFonts w:ascii="Calibri" w:hAnsi="Calibri" w:cs="Calibri"/>
-          <w:lang w:val="fr-FR"/>
-        </w:rPr>
-        <w:t>:</w:t>
+      <w:r>
+        <w:rPr>
+          <w:rFonts w:ascii="Calibri" w:hAnsi="Calibri" w:cs="Calibri"/>
+          <w:lang w:val="fr-FR"/>
+        </w:rPr>
+        <w:t xml:space="preserve"> d'équipe</w:t>
+      </w:r>
+    </w:p>
+    <w:p>
+      <w:pPr>
+        <w:autoSpaceDE w:val="0"/>
+        <w:autoSpaceDN w:val="0"/>
+        <w:adjustRightInd w:val="0"/>
+        <w:spacing w:after="200" w:line="276" w:lineRule="auto"/>
+        <w:rPr>
+          <w:rFonts w:ascii="Calibri" w:hAnsi="Calibri" w:cs="Calibri"/>
+          <w:lang w:val="fr-FR"/>
+        </w:rPr>
+      </w:pPr>
+      <w:r>
+        <w:rPr>
+          <w:rFonts w:ascii="Calibri" w:hAnsi="Calibri" w:cs="Calibri"/>
+          <w:lang w:val="fr-FR"/>
+        </w:rPr>
+        <w:t>deroulement:</w:t>
       </w:r>
     </w:p>
     <w:p>
@@ -700,7 +738,7 @@
           <w:rFonts w:ascii="Calibri" w:hAnsi="Calibri" w:cs="Calibri"/>
           <w:lang w:val="fr-FR"/>
         </w:rPr>
-        <w:t>30 mars</w:t>
+        <w:t>3 avril</w:t>
       </w:r>
     </w:p>
     <w:p>
@@ -726,33 +764,302 @@
           <w:rFonts w:ascii="Calibri" w:hAnsi="Calibri" w:cs="Calibri"/>
           <w:lang w:val="fr-FR"/>
         </w:rPr>
-        <w:t xml:space="preserve"> 11h30-</w:t>
-      </w:r>
-      <w:r>
-        <w:rPr>
-          <w:rFonts w:ascii="Calibri" w:hAnsi="Calibri" w:cs="Calibri"/>
-          <w:lang w:val="fr-FR"/>
-        </w:rPr>
-        <w:t>12h15</w:t>
-      </w:r>
-    </w:p>
-    <w:p>
-      <w:pPr>
-        <w:autoSpaceDE w:val="0"/>
-        <w:autoSpaceDN w:val="0"/>
-        <w:adjustRightInd w:val="0"/>
-        <w:spacing w:after="200" w:line="276" w:lineRule="auto"/>
-        <w:rPr>
-          <w:rFonts w:ascii="Calibri" w:hAnsi="Calibri" w:cs="Calibri"/>
-          <w:lang w:val="fr-FR"/>
-        </w:rPr>
-      </w:pPr>
-      <w:r>
-        <w:rPr>
-          <w:rFonts w:ascii="Calibri" w:hAnsi="Calibri" w:cs="Calibri"/>
-          <w:lang w:val="fr-FR"/>
-        </w:rPr>
-        <w:t>fait:</w:t>
+        <w:t xml:space="preserve"> 12h15-1</w:t>
+      </w:r>
+      <w:r>
+        <w:rPr>
+          <w:rFonts w:ascii="Calibri" w:hAnsi="Calibri" w:cs="Calibri"/>
+          <w:lang w:val="fr-FR"/>
+        </w:rPr>
+        <w:t>3</w:t>
+      </w:r>
+      <w:r>
+        <w:rPr>
+          <w:rFonts w:ascii="Calibri" w:hAnsi="Calibri" w:cs="Calibri"/>
+          <w:lang w:val="fr-FR"/>
+        </w:rPr>
+        <w:t>h</w:t>
+      </w:r>
+      <w:r>
+        <w:rPr>
+          <w:rFonts w:ascii="Calibri" w:hAnsi="Calibri" w:cs="Calibri"/>
+          <w:lang w:val="fr-FR"/>
+        </w:rPr>
+        <w:t>30</w:t>
+      </w:r>
+    </w:p>
+    <w:p>
+      <w:pPr>
+        <w:autoSpaceDE w:val="0"/>
+        <w:autoSpaceDN w:val="0"/>
+        <w:adjustRightInd w:val="0"/>
+        <w:spacing w:after="200" w:line="276" w:lineRule="auto"/>
+        <w:rPr>
+          <w:rFonts w:ascii="Calibri" w:hAnsi="Calibri" w:cs="Calibri"/>
+          <w:lang w:val="fr-FR"/>
+        </w:rPr>
+      </w:pPr>
+      <w:r>
+        <w:rPr>
+          <w:rFonts w:ascii="Calibri" w:hAnsi="Calibri" w:cs="Calibri"/>
+          <w:lang w:val="fr-FR"/>
+        </w:rPr>
+        <w:t xml:space="preserve">fait: </w:t>
+      </w:r>
+      <w:r>
+        <w:rPr>
+          <w:rFonts w:ascii="Calibri" w:hAnsi="Calibri" w:cs="Calibri"/>
+          <w:lang w:val="fr-FR"/>
+        </w:rPr>
+        <w:t xml:space="preserve">les </w:t>
+      </w:r>
+      <w:r>
+        <w:rPr>
+          <w:rFonts w:ascii="Calibri" w:hAnsi="Calibri" w:cs="Calibri"/>
+          <w:lang w:val="fr-FR"/>
+        </w:rPr>
+        <w:t>cas d’utilisation</w:t>
+      </w:r>
+      <w:r>
+        <w:rPr>
+          <w:rFonts w:ascii="Calibri" w:hAnsi="Calibri" w:cs="Calibri"/>
+          <w:lang w:val="fr-FR"/>
+        </w:rPr>
+        <w:t> : aniliser initial, diagramme, descriptions textuelle</w:t>
+      </w:r>
+    </w:p>
+    <w:p>
+      <w:pPr>
+        <w:autoSpaceDE w:val="0"/>
+        <w:autoSpaceDN w:val="0"/>
+        <w:adjustRightInd w:val="0"/>
+        <w:spacing w:after="200" w:line="276" w:lineRule="auto"/>
+        <w:rPr>
+          <w:rFonts w:ascii="Calibri" w:hAnsi="Calibri" w:cs="Calibri"/>
+          <w:lang w:val="fr-FR"/>
+        </w:rPr>
+      </w:pPr>
+      <w:r>
+        <w:rPr>
+          <w:rFonts w:ascii="Calibri" w:hAnsi="Calibri" w:cs="Calibri"/>
+          <w:lang w:val="fr-FR"/>
+        </w:rPr>
+        <w:t>deroulement:</w:t>
+      </w:r>
+      <w:r>
+        <w:rPr>
+          <w:rFonts w:ascii="Calibri" w:hAnsi="Calibri" w:cs="Calibri"/>
+          <w:lang w:val="fr-FR"/>
+        </w:rPr>
+        <w:t xml:space="preserve"> simple, a revoir avec l’équipe et chef de projet</w:t>
+      </w:r>
+    </w:p>
+    <w:p>
+      <w:pPr>
+        <w:autoSpaceDE w:val="0"/>
+        <w:autoSpaceDN w:val="0"/>
+        <w:adjustRightInd w:val="0"/>
+        <w:spacing w:after="200" w:line="276" w:lineRule="auto"/>
+        <w:rPr>
+          <w:rFonts w:ascii="Calibri" w:hAnsi="Calibri" w:cs="Calibri"/>
+          <w:lang w:val="fr-FR"/>
+        </w:rPr>
+      </w:pPr>
+    </w:p>
+    <w:p>
+      <w:pPr>
+        <w:rPr>
+          <w:lang w:val="fr-FR"/>
+        </w:rPr>
+      </w:pPr>
+    </w:p>
+    <w:p>
+      <w:pPr>
+        <w:autoSpaceDE w:val="0"/>
+        <w:autoSpaceDN w:val="0"/>
+        <w:adjustRightInd w:val="0"/>
+        <w:spacing w:after="200" w:line="276" w:lineRule="auto"/>
+        <w:rPr>
+          <w:rFonts w:ascii="Calibri" w:hAnsi="Calibri" w:cs="Calibri"/>
+          <w:lang w:val="fr-FR"/>
+        </w:rPr>
+      </w:pPr>
+      <w:r>
+        <w:rPr>
+          <w:rFonts w:ascii="Calibri" w:hAnsi="Calibri" w:cs="Calibri"/>
+          <w:lang w:val="fr-FR"/>
+        </w:rPr>
+        <w:t xml:space="preserve">date: </w:t>
+      </w:r>
+      <w:r>
+        <w:rPr>
+          <w:rFonts w:ascii="Calibri" w:hAnsi="Calibri" w:cs="Calibri"/>
+          <w:lang w:val="fr-FR"/>
+        </w:rPr>
+        <w:t>10 avril</w:t>
+      </w:r>
+    </w:p>
+    <w:p>
+      <w:pPr>
+        <w:autoSpaceDE w:val="0"/>
+        <w:autoSpaceDN w:val="0"/>
+        <w:adjustRightInd w:val="0"/>
+        <w:spacing w:after="200" w:line="276" w:lineRule="auto"/>
+        <w:rPr>
+          <w:rFonts w:ascii="Calibri" w:hAnsi="Calibri" w:cs="Calibri"/>
+          <w:lang w:val="fr-FR"/>
+        </w:rPr>
+      </w:pPr>
+      <w:r>
+        <w:rPr>
+          <w:rFonts w:ascii="Calibri" w:hAnsi="Calibri" w:cs="Calibri"/>
+          <w:lang w:val="fr-FR"/>
+        </w:rPr>
+        <w:t>temps:</w:t>
+      </w:r>
+      <w:r>
+        <w:rPr>
+          <w:rFonts w:ascii="Calibri" w:hAnsi="Calibri" w:cs="Calibri"/>
+          <w:lang w:val="fr-FR"/>
+        </w:rPr>
+        <w:t xml:space="preserve"> 11h</w:t>
+      </w:r>
+      <w:r>
+        <w:rPr>
+          <w:rFonts w:ascii="Calibri" w:hAnsi="Calibri" w:cs="Calibri"/>
+          <w:lang w:val="fr-FR"/>
+        </w:rPr>
+        <w:t>-</w:t>
+      </w:r>
+      <w:r>
+        <w:rPr>
+          <w:rFonts w:ascii="Calibri" w:hAnsi="Calibri" w:cs="Calibri"/>
+          <w:lang w:val="fr-FR"/>
+        </w:rPr>
+        <w:t>12h :30</w:t>
+      </w:r>
+    </w:p>
+    <w:p>
+      <w:pPr>
+        <w:autoSpaceDE w:val="0"/>
+        <w:autoSpaceDN w:val="0"/>
+        <w:adjustRightInd w:val="0"/>
+        <w:spacing w:after="200" w:line="276" w:lineRule="auto"/>
+        <w:rPr>
+          <w:rFonts w:ascii="Calibri" w:hAnsi="Calibri" w:cs="Calibri"/>
+          <w:lang w:val="fr-FR"/>
+        </w:rPr>
+      </w:pPr>
+      <w:r>
+        <w:rPr>
+          <w:rFonts w:ascii="Calibri" w:hAnsi="Calibri" w:cs="Calibri"/>
+          <w:lang w:val="fr-FR"/>
+        </w:rPr>
+        <w:t xml:space="preserve">fait: </w:t>
+      </w:r>
+      <w:r>
+        <w:rPr>
+          <w:rFonts w:ascii="Calibri" w:hAnsi="Calibri" w:cs="Calibri"/>
+          <w:lang w:val="fr-FR"/>
+        </w:rPr>
+        <w:t>scrum, discussion de groupe sur le projet, scrum poker</w:t>
+      </w:r>
+    </w:p>
+    <w:p>
+      <w:pPr>
+        <w:autoSpaceDE w:val="0"/>
+        <w:autoSpaceDN w:val="0"/>
+        <w:adjustRightInd w:val="0"/>
+        <w:spacing w:after="200" w:line="276" w:lineRule="auto"/>
+        <w:rPr>
+          <w:rFonts w:ascii="Calibri" w:hAnsi="Calibri" w:cs="Calibri"/>
+          <w:lang w:val="fr-FR"/>
+        </w:rPr>
+      </w:pPr>
+      <w:r>
+        <w:rPr>
+          <w:rFonts w:ascii="Calibri" w:hAnsi="Calibri" w:cs="Calibri"/>
+          <w:lang w:val="fr-FR"/>
+        </w:rPr>
+        <w:t>deroulement:</w:t>
+      </w:r>
+    </w:p>
+    <w:p>
+      <w:pPr>
+        <w:autoSpaceDE w:val="0"/>
+        <w:autoSpaceDN w:val="0"/>
+        <w:adjustRightInd w:val="0"/>
+        <w:spacing w:after="200" w:line="276" w:lineRule="auto"/>
+        <w:rPr>
+          <w:rFonts w:ascii="Calibri" w:hAnsi="Calibri" w:cs="Calibri"/>
+          <w:lang w:val="fr-FR"/>
+        </w:rPr>
+      </w:pPr>
+    </w:p>
+    <w:p>
+      <w:pPr>
+        <w:rPr>
+          <w:lang w:val="fr-FR"/>
+        </w:rPr>
+      </w:pPr>
+    </w:p>
+    <w:p>
+      <w:pPr>
+        <w:autoSpaceDE w:val="0"/>
+        <w:autoSpaceDN w:val="0"/>
+        <w:adjustRightInd w:val="0"/>
+        <w:spacing w:after="200" w:line="276" w:lineRule="auto"/>
+        <w:rPr>
+          <w:rFonts w:ascii="Calibri" w:hAnsi="Calibri" w:cs="Calibri"/>
+          <w:lang w:val="fr-FR"/>
+        </w:rPr>
+      </w:pPr>
+      <w:r>
+        <w:rPr>
+          <w:rFonts w:ascii="Calibri" w:hAnsi="Calibri" w:cs="Calibri"/>
+          <w:lang w:val="fr-FR"/>
+        </w:rPr>
+        <w:t xml:space="preserve">date: </w:t>
+      </w:r>
+      <w:r>
+        <w:rPr>
+          <w:rFonts w:ascii="Calibri" w:hAnsi="Calibri" w:cs="Calibri"/>
+          <w:lang w:val="fr-FR"/>
+        </w:rPr>
+        <w:t>11avril</w:t>
+      </w:r>
+    </w:p>
+    <w:p>
+      <w:pPr>
+        <w:autoSpaceDE w:val="0"/>
+        <w:autoSpaceDN w:val="0"/>
+        <w:adjustRightInd w:val="0"/>
+        <w:spacing w:after="200" w:line="276" w:lineRule="auto"/>
+        <w:rPr>
+          <w:rFonts w:ascii="Calibri" w:hAnsi="Calibri" w:cs="Calibri"/>
+          <w:lang w:val="fr-FR"/>
+        </w:rPr>
+      </w:pPr>
+      <w:r>
+        <w:rPr>
+          <w:rFonts w:ascii="Calibri" w:hAnsi="Calibri" w:cs="Calibri"/>
+          <w:lang w:val="fr-FR"/>
+        </w:rPr>
+        <w:t>temps:</w:t>
+      </w:r>
+      <w:r>
+        <w:rPr>
+          <w:rFonts w:ascii="Calibri" w:hAnsi="Calibri" w:cs="Calibri"/>
+          <w:lang w:val="fr-FR"/>
+        </w:rPr>
+        <w:t xml:space="preserve"> 14h45 </w:t>
+      </w:r>
+      <w:r>
+        <w:rPr>
+          <w:rFonts w:ascii="Calibri" w:hAnsi="Calibri" w:cs="Calibri"/>
+          <w:lang w:val="fr-FR"/>
+        </w:rPr>
+        <w:t>–</w:t>
       </w:r>
       <w:r>
         <w:rPr>
@@ -766,143 +1073,7 @@
           <w:rFonts w:ascii="Calibri" w:hAnsi="Calibri" w:cs="Calibri"/>
           <w:lang w:val="fr-FR"/>
         </w:rPr>
-        <w:t xml:space="preserve">première ébauche du résumé </w:t>
-      </w:r>
-      <w:proofErr w:type="spellStart"/>
-      <w:r>
-        <w:rPr>
-          <w:rFonts w:ascii="Calibri" w:hAnsi="Calibri" w:cs="Calibri"/>
-          <w:lang w:val="fr-FR"/>
-        </w:rPr>
-        <w:t>scrum</w:t>
-      </w:r>
-      <w:proofErr w:type="spellEnd"/>
-      <w:r>
-        <w:rPr>
-          <w:rFonts w:ascii="Calibri" w:hAnsi="Calibri" w:cs="Calibri"/>
-          <w:lang w:val="fr-FR"/>
-        </w:rPr>
-        <w:t xml:space="preserve"> d'équipe</w:t>
-      </w:r>
-    </w:p>
-    <w:p>
-      <w:pPr>
-        <w:autoSpaceDE w:val="0"/>
-        <w:autoSpaceDN w:val="0"/>
-        <w:adjustRightInd w:val="0"/>
-        <w:spacing w:after="200" w:line="276" w:lineRule="auto"/>
-        <w:rPr>
-          <w:rFonts w:ascii="Calibri" w:hAnsi="Calibri" w:cs="Calibri"/>
-          <w:lang w:val="fr-FR"/>
-        </w:rPr>
-      </w:pPr>
-      <w:proofErr w:type="spellStart"/>
-      <w:r>
-        <w:rPr>
-          <w:rFonts w:ascii="Calibri" w:hAnsi="Calibri" w:cs="Calibri"/>
-          <w:lang w:val="fr-FR"/>
-        </w:rPr>
-        <w:t>deroulement</w:t>
-      </w:r>
-      <w:proofErr w:type="spellEnd"/>
-      <w:r>
-        <w:rPr>
-          <w:rFonts w:ascii="Calibri" w:hAnsi="Calibri" w:cs="Calibri"/>
-          <w:lang w:val="fr-FR"/>
-        </w:rPr>
-        <w:t>:</w:t>
-      </w:r>
-    </w:p>
-    <w:p>
-      <w:pPr>
-        <w:autoSpaceDE w:val="0"/>
-        <w:autoSpaceDN w:val="0"/>
-        <w:adjustRightInd w:val="0"/>
-        <w:spacing w:after="200" w:line="276" w:lineRule="auto"/>
-        <w:rPr>
-          <w:rFonts w:ascii="Calibri" w:hAnsi="Calibri" w:cs="Calibri"/>
-          <w:lang w:val="fr-FR"/>
-        </w:rPr>
-      </w:pPr>
-    </w:p>
-    <w:p>
-      <w:pPr>
-        <w:rPr>
-          <w:lang w:val="fr-FR"/>
-        </w:rPr>
-      </w:pPr>
-    </w:p>
-    <w:p>
-      <w:pPr>
-        <w:autoSpaceDE w:val="0"/>
-        <w:autoSpaceDN w:val="0"/>
-        <w:adjustRightInd w:val="0"/>
-        <w:spacing w:after="200" w:line="276" w:lineRule="auto"/>
-        <w:rPr>
-          <w:rFonts w:ascii="Calibri" w:hAnsi="Calibri" w:cs="Calibri"/>
-          <w:lang w:val="fr-FR"/>
-        </w:rPr>
-      </w:pPr>
-      <w:r>
-        <w:rPr>
-          <w:rFonts w:ascii="Calibri" w:hAnsi="Calibri" w:cs="Calibri"/>
-          <w:lang w:val="fr-FR"/>
-        </w:rPr>
-        <w:t xml:space="preserve">date: </w:t>
-      </w:r>
-      <w:r>
-        <w:rPr>
-          <w:rFonts w:ascii="Calibri" w:hAnsi="Calibri" w:cs="Calibri"/>
-          <w:lang w:val="fr-FR"/>
-        </w:rPr>
-        <w:t>3 avril</w:t>
-      </w:r>
-    </w:p>
-    <w:p>
-      <w:pPr>
-        <w:autoSpaceDE w:val="0"/>
-        <w:autoSpaceDN w:val="0"/>
-        <w:adjustRightInd w:val="0"/>
-        <w:spacing w:after="200" w:line="276" w:lineRule="auto"/>
-        <w:rPr>
-          <w:rFonts w:ascii="Calibri" w:hAnsi="Calibri" w:cs="Calibri"/>
-          <w:lang w:val="fr-FR"/>
-        </w:rPr>
-      </w:pPr>
-      <w:r>
-        <w:rPr>
-          <w:rFonts w:ascii="Calibri" w:hAnsi="Calibri" w:cs="Calibri"/>
-          <w:lang w:val="fr-FR"/>
-        </w:rPr>
-        <w:t>temps:</w:t>
-      </w:r>
-      <w:r>
-        <w:rPr>
-          <w:rFonts w:ascii="Calibri" w:hAnsi="Calibri" w:cs="Calibri"/>
-          <w:lang w:val="fr-FR"/>
-        </w:rPr>
-        <w:t xml:space="preserve"> 12h15-1</w:t>
-      </w:r>
-      <w:r>
-        <w:rPr>
-          <w:rFonts w:ascii="Calibri" w:hAnsi="Calibri" w:cs="Calibri"/>
-          <w:lang w:val="fr-FR"/>
-        </w:rPr>
-        <w:t>3</w:t>
-      </w:r>
-      <w:r>
-        <w:rPr>
-          <w:rFonts w:ascii="Calibri" w:hAnsi="Calibri" w:cs="Calibri"/>
-          <w:lang w:val="fr-FR"/>
-        </w:rPr>
-        <w:t>h</w:t>
-      </w:r>
-      <w:r>
-        <w:rPr>
-          <w:rFonts w:ascii="Calibri" w:hAnsi="Calibri" w:cs="Calibri"/>
-          <w:lang w:val="fr-FR"/>
-        </w:rPr>
-        <w:t>30</w:t>
+        <w:t>157h</w:t>
       </w:r>
     </w:p>
     <w:p>
@@ -928,369 +1099,6 @@
           <w:rFonts w:ascii="Calibri" w:hAnsi="Calibri" w:cs="Calibri"/>
           <w:lang w:val="fr-FR"/>
         </w:rPr>
-        <w:t xml:space="preserve">les </w:t>
-      </w:r>
-      <w:r>
-        <w:rPr>
-          <w:rFonts w:ascii="Calibri" w:hAnsi="Calibri" w:cs="Calibri"/>
-          <w:lang w:val="fr-FR"/>
-        </w:rPr>
-        <w:t>cas d’utilisation</w:t>
-      </w:r>
-      <w:r>
-        <w:rPr>
-          <w:rFonts w:ascii="Calibri" w:hAnsi="Calibri" w:cs="Calibri"/>
-          <w:lang w:val="fr-FR"/>
-        </w:rPr>
-        <w:t xml:space="preserve"> : </w:t>
-      </w:r>
-      <w:proofErr w:type="spellStart"/>
-      <w:r>
-        <w:rPr>
-          <w:rFonts w:ascii="Calibri" w:hAnsi="Calibri" w:cs="Calibri"/>
-          <w:lang w:val="fr-FR"/>
-        </w:rPr>
-        <w:t>aniliser</w:t>
-      </w:r>
-      <w:proofErr w:type="spellEnd"/>
-      <w:r>
-        <w:rPr>
-          <w:rFonts w:ascii="Calibri" w:hAnsi="Calibri" w:cs="Calibri"/>
-          <w:lang w:val="fr-FR"/>
-        </w:rPr>
-        <w:t xml:space="preserve"> initial, diagramme, descriptions textuelle</w:t>
-      </w:r>
-    </w:p>
-    <w:p>
-      <w:pPr>
-        <w:autoSpaceDE w:val="0"/>
-        <w:autoSpaceDN w:val="0"/>
-        <w:adjustRightInd w:val="0"/>
-        <w:spacing w:after="200" w:line="276" w:lineRule="auto"/>
-        <w:rPr>
-          <w:rFonts w:ascii="Calibri" w:hAnsi="Calibri" w:cs="Calibri"/>
-          <w:lang w:val="fr-FR"/>
-        </w:rPr>
-      </w:pPr>
-      <w:proofErr w:type="spellStart"/>
-      <w:r>
-        <w:rPr>
-          <w:rFonts w:ascii="Calibri" w:hAnsi="Calibri" w:cs="Calibri"/>
-          <w:lang w:val="fr-FR"/>
-        </w:rPr>
-        <w:t>deroulement</w:t>
-      </w:r>
-      <w:proofErr w:type="spellEnd"/>
-      <w:r>
-        <w:rPr>
-          <w:rFonts w:ascii="Calibri" w:hAnsi="Calibri" w:cs="Calibri"/>
-          <w:lang w:val="fr-FR"/>
-        </w:rPr>
-        <w:t>:</w:t>
-      </w:r>
-      <w:r>
-        <w:rPr>
-          <w:rFonts w:ascii="Calibri" w:hAnsi="Calibri" w:cs="Calibri"/>
-          <w:lang w:val="fr-FR"/>
-        </w:rPr>
-        <w:t xml:space="preserve"> simple, </w:t>
-      </w:r>
-      <w:proofErr w:type="spellStart"/>
-      <w:r>
-        <w:rPr>
-          <w:rFonts w:ascii="Calibri" w:hAnsi="Calibri" w:cs="Calibri"/>
-          <w:lang w:val="fr-FR"/>
-        </w:rPr>
-        <w:t>a</w:t>
-      </w:r>
-      <w:proofErr w:type="spellEnd"/>
-      <w:r>
-        <w:rPr>
-          <w:rFonts w:ascii="Calibri" w:hAnsi="Calibri" w:cs="Calibri"/>
-          <w:lang w:val="fr-FR"/>
-        </w:rPr>
-        <w:t xml:space="preserve"> revoir avec l’équipe et chef de projet</w:t>
-      </w:r>
-    </w:p>
-    <w:p>
-      <w:pPr>
-        <w:autoSpaceDE w:val="0"/>
-        <w:autoSpaceDN w:val="0"/>
-        <w:adjustRightInd w:val="0"/>
-        <w:spacing w:after="200" w:line="276" w:lineRule="auto"/>
-        <w:rPr>
-          <w:rFonts w:ascii="Calibri" w:hAnsi="Calibri" w:cs="Calibri"/>
-          <w:lang w:val="fr-FR"/>
-        </w:rPr>
-      </w:pPr>
-    </w:p>
-    <w:p>
-      <w:pPr>
-        <w:rPr>
-          <w:lang w:val="fr-FR"/>
-        </w:rPr>
-      </w:pPr>
-    </w:p>
-    <w:p>
-      <w:pPr>
-        <w:autoSpaceDE w:val="0"/>
-        <w:autoSpaceDN w:val="0"/>
-        <w:adjustRightInd w:val="0"/>
-        <w:spacing w:after="200" w:line="276" w:lineRule="auto"/>
-        <w:rPr>
-          <w:rFonts w:ascii="Calibri" w:hAnsi="Calibri" w:cs="Calibri"/>
-          <w:lang w:val="fr-FR"/>
-        </w:rPr>
-      </w:pPr>
-      <w:r>
-        <w:rPr>
-          <w:rFonts w:ascii="Calibri" w:hAnsi="Calibri" w:cs="Calibri"/>
-          <w:lang w:val="fr-FR"/>
-        </w:rPr>
-        <w:t xml:space="preserve">date: </w:t>
-      </w:r>
-      <w:r>
-        <w:rPr>
-          <w:rFonts w:ascii="Calibri" w:hAnsi="Calibri" w:cs="Calibri"/>
-          <w:lang w:val="fr-FR"/>
-        </w:rPr>
-        <w:t>10 avril</w:t>
-      </w:r>
-    </w:p>
-    <w:p>
-      <w:pPr>
-        <w:autoSpaceDE w:val="0"/>
-        <w:autoSpaceDN w:val="0"/>
-        <w:adjustRightInd w:val="0"/>
-        <w:spacing w:after="200" w:line="276" w:lineRule="auto"/>
-        <w:rPr>
-          <w:rFonts w:ascii="Calibri" w:hAnsi="Calibri" w:cs="Calibri"/>
-          <w:lang w:val="fr-FR"/>
-        </w:rPr>
-      </w:pPr>
-      <w:r>
-        <w:rPr>
-          <w:rFonts w:ascii="Calibri" w:hAnsi="Calibri" w:cs="Calibri"/>
-          <w:lang w:val="fr-FR"/>
-        </w:rPr>
-        <w:t>temps:</w:t>
-      </w:r>
-      <w:r>
-        <w:rPr>
-          <w:rFonts w:ascii="Calibri" w:hAnsi="Calibri" w:cs="Calibri"/>
-          <w:lang w:val="fr-FR"/>
-        </w:rPr>
-        <w:t xml:space="preserve"> 11h</w:t>
-      </w:r>
-      <w:r>
-        <w:rPr>
-          <w:rFonts w:ascii="Calibri" w:hAnsi="Calibri" w:cs="Calibri"/>
-          <w:lang w:val="fr-FR"/>
-        </w:rPr>
-        <w:t>-</w:t>
-      </w:r>
-      <w:r>
-        <w:rPr>
-          <w:rFonts w:ascii="Calibri" w:hAnsi="Calibri" w:cs="Calibri"/>
-          <w:lang w:val="fr-FR"/>
-        </w:rPr>
-        <w:t>12h :30</w:t>
-      </w:r>
-    </w:p>
-    <w:p>
-      <w:pPr>
-        <w:autoSpaceDE w:val="0"/>
-        <w:autoSpaceDN w:val="0"/>
-        <w:adjustRightInd w:val="0"/>
-        <w:spacing w:after="200" w:line="276" w:lineRule="auto"/>
-        <w:rPr>
-          <w:rFonts w:ascii="Calibri" w:hAnsi="Calibri" w:cs="Calibri"/>
-          <w:lang w:val="fr-FR"/>
-        </w:rPr>
-      </w:pPr>
-      <w:r>
-        <w:rPr>
-          <w:rFonts w:ascii="Calibri" w:hAnsi="Calibri" w:cs="Calibri"/>
-          <w:lang w:val="fr-FR"/>
-        </w:rPr>
-        <w:t xml:space="preserve">fait: </w:t>
-      </w:r>
-      <w:proofErr w:type="spellStart"/>
-      <w:r>
-        <w:rPr>
-          <w:rFonts w:ascii="Calibri" w:hAnsi="Calibri" w:cs="Calibri"/>
-          <w:lang w:val="fr-FR"/>
-        </w:rPr>
-        <w:t>scrum</w:t>
-      </w:r>
-      <w:proofErr w:type="spellEnd"/>
-      <w:r>
-        <w:rPr>
-          <w:rFonts w:ascii="Calibri" w:hAnsi="Calibri" w:cs="Calibri"/>
-          <w:lang w:val="fr-FR"/>
-        </w:rPr>
-        <w:t xml:space="preserve">, discussion de groupe sur le projet, </w:t>
-      </w:r>
-      <w:proofErr w:type="spellStart"/>
-      <w:r>
-        <w:rPr>
-          <w:rFonts w:ascii="Calibri" w:hAnsi="Calibri" w:cs="Calibri"/>
-          <w:lang w:val="fr-FR"/>
-        </w:rPr>
-        <w:t>scrum</w:t>
-      </w:r>
-      <w:proofErr w:type="spellEnd"/>
-      <w:r>
-        <w:rPr>
-          <w:rFonts w:ascii="Calibri" w:hAnsi="Calibri" w:cs="Calibri"/>
-          <w:lang w:val="fr-FR"/>
-        </w:rPr>
-        <w:t xml:space="preserve"> poker</w:t>
-      </w:r>
-    </w:p>
-    <w:p>
-      <w:pPr>
-        <w:autoSpaceDE w:val="0"/>
-        <w:autoSpaceDN w:val="0"/>
-        <w:adjustRightInd w:val="0"/>
-        <w:spacing w:after="200" w:line="276" w:lineRule="auto"/>
-        <w:rPr>
-          <w:rFonts w:ascii="Calibri" w:hAnsi="Calibri" w:cs="Calibri"/>
-          <w:lang w:val="fr-FR"/>
-        </w:rPr>
-      </w:pPr>
-      <w:proofErr w:type="spellStart"/>
-      <w:r>
-        <w:rPr>
-          <w:rFonts w:ascii="Calibri" w:hAnsi="Calibri" w:cs="Calibri"/>
-          <w:lang w:val="fr-FR"/>
-        </w:rPr>
-        <w:t>deroulement</w:t>
-      </w:r>
-      <w:proofErr w:type="spellEnd"/>
-      <w:r>
-        <w:rPr>
-          <w:rFonts w:ascii="Calibri" w:hAnsi="Calibri" w:cs="Calibri"/>
-          <w:lang w:val="fr-FR"/>
-        </w:rPr>
-        <w:t>:</w:t>
-      </w:r>
-    </w:p>
-    <w:p>
-      <w:pPr>
-        <w:autoSpaceDE w:val="0"/>
-        <w:autoSpaceDN w:val="0"/>
-        <w:adjustRightInd w:val="0"/>
-        <w:spacing w:after="200" w:line="276" w:lineRule="auto"/>
-        <w:rPr>
-          <w:rFonts w:ascii="Calibri" w:hAnsi="Calibri" w:cs="Calibri"/>
-          <w:lang w:val="fr-FR"/>
-        </w:rPr>
-      </w:pPr>
-    </w:p>
-    <w:p>
-      <w:pPr>
-        <w:rPr>
-          <w:lang w:val="fr-FR"/>
-        </w:rPr>
-      </w:pPr>
-    </w:p>
-    <w:p>
-      <w:pPr>
-        <w:autoSpaceDE w:val="0"/>
-        <w:autoSpaceDN w:val="0"/>
-        <w:adjustRightInd w:val="0"/>
-        <w:spacing w:after="200" w:line="276" w:lineRule="auto"/>
-        <w:rPr>
-          <w:rFonts w:ascii="Calibri" w:hAnsi="Calibri" w:cs="Calibri"/>
-          <w:lang w:val="fr-FR"/>
-        </w:rPr>
-      </w:pPr>
-      <w:r>
-        <w:rPr>
-          <w:rFonts w:ascii="Calibri" w:hAnsi="Calibri" w:cs="Calibri"/>
-          <w:lang w:val="fr-FR"/>
-        </w:rPr>
-        <w:t xml:space="preserve">date: </w:t>
-      </w:r>
-      <w:r>
-        <w:rPr>
-          <w:rFonts w:ascii="Calibri" w:hAnsi="Calibri" w:cs="Calibri"/>
-          <w:lang w:val="fr-FR"/>
-        </w:rPr>
-        <w:t>11avril</w:t>
-      </w:r>
-    </w:p>
-    <w:p>
-      <w:pPr>
-        <w:autoSpaceDE w:val="0"/>
-        <w:autoSpaceDN w:val="0"/>
-        <w:adjustRightInd w:val="0"/>
-        <w:spacing w:after="200" w:line="276" w:lineRule="auto"/>
-        <w:rPr>
-          <w:rFonts w:ascii="Calibri" w:hAnsi="Calibri" w:cs="Calibri"/>
-          <w:lang w:val="fr-FR"/>
-        </w:rPr>
-      </w:pPr>
-      <w:r>
-        <w:rPr>
-          <w:rFonts w:ascii="Calibri" w:hAnsi="Calibri" w:cs="Calibri"/>
-          <w:lang w:val="fr-FR"/>
-        </w:rPr>
-        <w:t>temps:</w:t>
-      </w:r>
-      <w:r>
-        <w:rPr>
-          <w:rFonts w:ascii="Calibri" w:hAnsi="Calibri" w:cs="Calibri"/>
-          <w:lang w:val="fr-FR"/>
-        </w:rPr>
-        <w:t xml:space="preserve"> 14h45 </w:t>
-      </w:r>
-      <w:r>
-        <w:rPr>
-          <w:rFonts w:ascii="Calibri" w:hAnsi="Calibri" w:cs="Calibri"/>
-          <w:lang w:val="fr-FR"/>
-        </w:rPr>
-        <w:t>–</w:t>
-      </w:r>
-      <w:r>
-        <w:rPr>
-          <w:rFonts w:ascii="Calibri" w:hAnsi="Calibri" w:cs="Calibri"/>
-          <w:lang w:val="fr-FR"/>
-        </w:rPr>
-        <w:t xml:space="preserve"> </w:t>
-      </w:r>
-      <w:r>
-        <w:rPr>
-          <w:rFonts w:ascii="Calibri" w:hAnsi="Calibri" w:cs="Calibri"/>
-          <w:lang w:val="fr-FR"/>
-        </w:rPr>
-        <w:t>157h</w:t>
-      </w:r>
-    </w:p>
-    <w:p>
-      <w:pPr>
-        <w:autoSpaceDE w:val="0"/>
-        <w:autoSpaceDN w:val="0"/>
-        <w:adjustRightInd w:val="0"/>
-        <w:spacing w:after="200" w:line="276" w:lineRule="auto"/>
-        <w:rPr>
-          <w:rFonts w:ascii="Calibri" w:hAnsi="Calibri" w:cs="Calibri"/>
-          <w:lang w:val="fr-FR"/>
-        </w:rPr>
-      </w:pPr>
-      <w:r>
-        <w:rPr>
-          <w:rFonts w:ascii="Calibri" w:hAnsi="Calibri" w:cs="Calibri"/>
-          <w:lang w:val="fr-FR"/>
-        </w:rPr>
-        <w:t xml:space="preserve">fait: </w:t>
-      </w:r>
-      <w:r>
-        <w:rPr>
-          <w:rFonts w:ascii="Calibri" w:hAnsi="Calibri" w:cs="Calibri"/>
-          <w:lang w:val="fr-FR"/>
-        </w:rPr>
         <w:t xml:space="preserve">révision des diagrammes de classe et début d’interface, mini discussion d’équipe, </w:t>
       </w:r>
       <w:r>
@@ -1298,23 +1106,7 @@
           <w:rFonts w:ascii="Calibri" w:hAnsi="Calibri" w:cs="Calibri"/>
           <w:lang w:val="fr-FR"/>
         </w:rPr>
-        <w:t>ouverture de l’explorateur de solution avec bouton « </w:t>
-      </w:r>
-      <w:proofErr w:type="spellStart"/>
-      <w:r>
-        <w:rPr>
-          <w:rFonts w:ascii="Calibri" w:hAnsi="Calibri" w:cs="Calibri"/>
-          <w:lang w:val="fr-FR"/>
-        </w:rPr>
-        <w:t>ouvrire</w:t>
-      </w:r>
-      <w:proofErr w:type="spellEnd"/>
-      <w:r>
-        <w:rPr>
-          <w:rFonts w:ascii="Calibri" w:hAnsi="Calibri" w:cs="Calibri"/>
-          <w:lang w:val="fr-FR"/>
-        </w:rPr>
-        <w:t xml:space="preserve"> « , encodage de </w:t>
+        <w:t xml:space="preserve">ouverture de l’explorateur de solution avec bouton « ouvrire « , encodage de </w:t>
       </w:r>
       <w:r>
         <w:rPr>
@@ -1342,21 +1134,12 @@
           <w:lang w:val="fr-FR"/>
         </w:rPr>
       </w:pPr>
-      <w:proofErr w:type="spellStart"/>
-      <w:r>
-        <w:rPr>
-          <w:rFonts w:ascii="Calibri" w:hAnsi="Calibri" w:cs="Calibri"/>
-          <w:lang w:val="fr-FR"/>
-        </w:rPr>
-        <w:t>deroulement</w:t>
-      </w:r>
-      <w:proofErr w:type="spellEnd"/>
-      <w:r>
-        <w:rPr>
-          <w:rFonts w:ascii="Calibri" w:hAnsi="Calibri" w:cs="Calibri"/>
-          <w:lang w:val="fr-FR"/>
-        </w:rPr>
-        <w:t>:</w:t>
+      <w:r>
+        <w:rPr>
+          <w:rFonts w:ascii="Calibri" w:hAnsi="Calibri" w:cs="Calibri"/>
+          <w:lang w:val="fr-FR"/>
+        </w:rPr>
+        <w:t>deroulement:</w:t>
       </w:r>
       <w:r>
         <w:rPr>
@@ -1545,21 +1328,12 @@
           <w:lang w:val="fr-FR"/>
         </w:rPr>
       </w:pPr>
-      <w:proofErr w:type="spellStart"/>
-      <w:r>
-        <w:rPr>
-          <w:rFonts w:ascii="Calibri" w:hAnsi="Calibri" w:cs="Calibri"/>
-          <w:lang w:val="fr-FR"/>
-        </w:rPr>
-        <w:t>deroulement</w:t>
-      </w:r>
-      <w:proofErr w:type="spellEnd"/>
-      <w:r>
-        <w:rPr>
-          <w:rFonts w:ascii="Calibri" w:hAnsi="Calibri" w:cs="Calibri"/>
-          <w:lang w:val="fr-FR"/>
-        </w:rPr>
-        <w:t>:</w:t>
+      <w:r>
+        <w:rPr>
+          <w:rFonts w:ascii="Calibri" w:hAnsi="Calibri" w:cs="Calibri"/>
+          <w:lang w:val="fr-FR"/>
+        </w:rPr>
+        <w:t>deroulement:</w:t>
       </w:r>
       <w:r>
         <w:rPr>
@@ -1691,21 +1465,12 @@
           <w:lang w:val="fr-FR"/>
         </w:rPr>
       </w:pPr>
-      <w:proofErr w:type="spellStart"/>
-      <w:r>
-        <w:rPr>
-          <w:rFonts w:ascii="Calibri" w:hAnsi="Calibri" w:cs="Calibri"/>
-          <w:lang w:val="fr-FR"/>
-        </w:rPr>
-        <w:t>deroulement</w:t>
-      </w:r>
-      <w:proofErr w:type="spellEnd"/>
-      <w:r>
-        <w:rPr>
-          <w:rFonts w:ascii="Calibri" w:hAnsi="Calibri" w:cs="Calibri"/>
-          <w:lang w:val="fr-FR"/>
-        </w:rPr>
-        <w:t>:</w:t>
+      <w:r>
+        <w:rPr>
+          <w:rFonts w:ascii="Calibri" w:hAnsi="Calibri" w:cs="Calibri"/>
+          <w:lang w:val="fr-FR"/>
+        </w:rPr>
+        <w:t>deroulement:</w:t>
       </w:r>
     </w:p>
     <w:p>
@@ -1804,29 +1569,12 @@
         </w:rPr>
         <w:t xml:space="preserve">fait: </w:t>
       </w:r>
-      <w:proofErr w:type="spellStart"/>
-      <w:r>
-        <w:rPr>
-          <w:rFonts w:ascii="Calibri" w:hAnsi="Calibri" w:cs="Calibri"/>
-          <w:lang w:val="fr-FR"/>
-        </w:rPr>
-        <w:t>refactorization</w:t>
-      </w:r>
-      <w:proofErr w:type="spellEnd"/>
-      <w:r>
-        <w:rPr>
-          <w:rFonts w:ascii="Calibri" w:hAnsi="Calibri" w:cs="Calibri"/>
-          <w:lang w:val="fr-FR"/>
-        </w:rPr>
-        <w:t xml:space="preserve"> des </w:t>
-      </w:r>
-      <w:proofErr w:type="spellStart"/>
-      <w:r>
-        <w:rPr>
-          <w:rFonts w:ascii="Calibri" w:hAnsi="Calibri" w:cs="Calibri"/>
-          <w:lang w:val="fr-FR"/>
-        </w:rPr>
-        <w:t>regle</w:t>
+      <w:r>
+        <w:rPr>
+          <w:rFonts w:ascii="Calibri" w:hAnsi="Calibri" w:cs="Calibri"/>
+          <w:lang w:val="fr-FR"/>
+        </w:rPr>
+        <w:t>refactorization des regle</w:t>
       </w:r>
       <w:r>
         <w:rPr>
@@ -1835,39 +1583,13 @@
         </w:rPr>
         <w:t>s</w:t>
       </w:r>
-      <w:proofErr w:type="spellEnd"/>
-      <w:r>
-        <w:rPr>
-          <w:rFonts w:ascii="Calibri" w:hAnsi="Calibri" w:cs="Calibri"/>
-          <w:lang w:val="fr-FR"/>
-        </w:rPr>
-        <w:t xml:space="preserve"> de logique </w:t>
-      </w:r>
-      <w:proofErr w:type="spellStart"/>
-      <w:r>
-        <w:rPr>
-          <w:rFonts w:ascii="Calibri" w:hAnsi="Calibri" w:cs="Calibri"/>
-          <w:lang w:val="fr-FR"/>
-        </w:rPr>
-        <w:t>metier</w:t>
-      </w:r>
-      <w:proofErr w:type="spellEnd"/>
-      <w:r>
-        <w:rPr>
-          <w:rFonts w:ascii="Calibri" w:hAnsi="Calibri" w:cs="Calibri"/>
-          <w:lang w:val="fr-FR"/>
-        </w:rPr>
-        <w:t xml:space="preserve"> en helper </w:t>
-      </w:r>
-      <w:proofErr w:type="spellStart"/>
-      <w:r>
-        <w:rPr>
-          <w:rFonts w:ascii="Calibri" w:hAnsi="Calibri" w:cs="Calibri"/>
-          <w:lang w:val="fr-FR"/>
-        </w:rPr>
-        <w:t>function</w:t>
-      </w:r>
-      <w:proofErr w:type="spellEnd"/>
+      <w:r>
+        <w:rPr>
+          <w:rFonts w:ascii="Calibri" w:hAnsi="Calibri" w:cs="Calibri"/>
+          <w:lang w:val="fr-FR"/>
+        </w:rPr>
+        <w:t xml:space="preserve"> de logique metier en helper function</w:t>
+      </w:r>
       <w:r>
         <w:rPr>
           <w:rFonts w:ascii="Calibri" w:hAnsi="Calibri" w:cs="Calibri"/>
@@ -1887,21 +1609,12 @@
           <w:lang w:val="fr-FR"/>
         </w:rPr>
       </w:pPr>
-      <w:proofErr w:type="spellStart"/>
-      <w:r>
-        <w:rPr>
-          <w:rFonts w:ascii="Calibri" w:hAnsi="Calibri" w:cs="Calibri"/>
-          <w:lang w:val="fr-FR"/>
-        </w:rPr>
-        <w:t>deroulement</w:t>
-      </w:r>
-      <w:proofErr w:type="spellEnd"/>
-      <w:r>
-        <w:rPr>
-          <w:rFonts w:ascii="Calibri" w:hAnsi="Calibri" w:cs="Calibri"/>
-          <w:lang w:val="fr-FR"/>
-        </w:rPr>
-        <w:t>:</w:t>
+      <w:r>
+        <w:rPr>
+          <w:rFonts w:ascii="Calibri" w:hAnsi="Calibri" w:cs="Calibri"/>
+          <w:lang w:val="fr-FR"/>
+        </w:rPr>
+        <w:t>deroulement:</w:t>
       </w:r>
     </w:p>
     <w:p>
@@ -1998,51 +1711,26 @@
           <w:rFonts w:ascii="Calibri" w:hAnsi="Calibri" w:cs="Calibri"/>
           <w:lang w:val="fr-FR"/>
         </w:rPr>
-        <w:t xml:space="preserve">premier </w:t>
-      </w:r>
-      <w:proofErr w:type="spellStart"/>
-      <w:r>
-        <w:rPr>
-          <w:rFonts w:ascii="Calibri" w:hAnsi="Calibri" w:cs="Calibri"/>
-          <w:lang w:val="fr-FR"/>
-        </w:rPr>
-        <w:t>scrum</w:t>
-      </w:r>
-      <w:proofErr w:type="spellEnd"/>
-      <w:r>
-        <w:rPr>
-          <w:rFonts w:ascii="Calibri" w:hAnsi="Calibri" w:cs="Calibri"/>
-          <w:lang w:val="fr-FR"/>
-        </w:rPr>
-        <w:t xml:space="preserve"> du sprint 2, discussion de groupe des fonctionnalité a implémenter</w:t>
-      </w:r>
-    </w:p>
-    <w:p>
-      <w:pPr>
-        <w:autoSpaceDE w:val="0"/>
-        <w:autoSpaceDN w:val="0"/>
-        <w:adjustRightInd w:val="0"/>
-        <w:spacing w:after="200" w:line="276" w:lineRule="auto"/>
-        <w:rPr>
-          <w:rFonts w:ascii="Calibri" w:hAnsi="Calibri" w:cs="Calibri"/>
-          <w:lang w:val="fr-FR"/>
-        </w:rPr>
-      </w:pPr>
-      <w:proofErr w:type="spellStart"/>
-      <w:r>
-        <w:rPr>
-          <w:rFonts w:ascii="Calibri" w:hAnsi="Calibri" w:cs="Calibri"/>
-          <w:lang w:val="fr-FR"/>
-        </w:rPr>
-        <w:t>deroulement</w:t>
-      </w:r>
-      <w:proofErr w:type="spellEnd"/>
-      <w:r>
-        <w:rPr>
-          <w:rFonts w:ascii="Calibri" w:hAnsi="Calibri" w:cs="Calibri"/>
-          <w:lang w:val="fr-FR"/>
-        </w:rPr>
-        <w:t>:</w:t>
+        <w:t>premier scrum du sprint 2, discussion de groupe des fonctionnalité a implémenter</w:t>
+      </w:r>
+    </w:p>
+    <w:p>
+      <w:pPr>
+        <w:autoSpaceDE w:val="0"/>
+        <w:autoSpaceDN w:val="0"/>
+        <w:adjustRightInd w:val="0"/>
+        <w:spacing w:after="200" w:line="276" w:lineRule="auto"/>
+        <w:rPr>
+          <w:rFonts w:ascii="Calibri" w:hAnsi="Calibri" w:cs="Calibri"/>
+          <w:lang w:val="fr-FR"/>
+        </w:rPr>
+      </w:pPr>
+      <w:r>
+        <w:rPr>
+          <w:rFonts w:ascii="Calibri" w:hAnsi="Calibri" w:cs="Calibri"/>
+          <w:lang w:val="fr-FR"/>
+        </w:rPr>
+        <w:t>deroulement:</w:t>
       </w:r>
       <w:r>
         <w:rPr>
@@ -2168,21 +1856,12 @@
           <w:lang w:val="fr-FR"/>
         </w:rPr>
       </w:pPr>
-      <w:proofErr w:type="spellStart"/>
-      <w:r>
-        <w:rPr>
-          <w:rFonts w:ascii="Calibri" w:hAnsi="Calibri" w:cs="Calibri"/>
-          <w:lang w:val="fr-FR"/>
-        </w:rPr>
-        <w:t>deroulement</w:t>
-      </w:r>
-      <w:proofErr w:type="spellEnd"/>
-      <w:r>
-        <w:rPr>
-          <w:rFonts w:ascii="Calibri" w:hAnsi="Calibri" w:cs="Calibri"/>
-          <w:lang w:val="fr-FR"/>
-        </w:rPr>
-        <w:t>:</w:t>
+      <w:r>
+        <w:rPr>
+          <w:rFonts w:ascii="Calibri" w:hAnsi="Calibri" w:cs="Calibri"/>
+          <w:lang w:val="fr-FR"/>
+        </w:rPr>
+        <w:t>deroulement:</w:t>
       </w:r>
     </w:p>
     <w:p>
@@ -2295,21 +1974,12 @@
           <w:lang w:val="fr-FR"/>
         </w:rPr>
       </w:pPr>
-      <w:proofErr w:type="spellStart"/>
-      <w:r>
-        <w:rPr>
-          <w:rFonts w:ascii="Calibri" w:hAnsi="Calibri" w:cs="Calibri"/>
-          <w:lang w:val="fr-FR"/>
-        </w:rPr>
-        <w:t>deroulement</w:t>
-      </w:r>
-      <w:proofErr w:type="spellEnd"/>
-      <w:r>
-        <w:rPr>
-          <w:rFonts w:ascii="Calibri" w:hAnsi="Calibri" w:cs="Calibri"/>
-          <w:lang w:val="fr-FR"/>
-        </w:rPr>
-        <w:t>:</w:t>
+      <w:r>
+        <w:rPr>
+          <w:rFonts w:ascii="Calibri" w:hAnsi="Calibri" w:cs="Calibri"/>
+          <w:lang w:val="fr-FR"/>
+        </w:rPr>
+        <w:t>deroulement:</w:t>
       </w:r>
       <w:r>
         <w:rPr>
@@ -2434,21 +2104,12 @@
           <w:lang w:val="fr-FR"/>
         </w:rPr>
       </w:pPr>
-      <w:proofErr w:type="spellStart"/>
-      <w:r>
-        <w:rPr>
-          <w:rFonts w:ascii="Calibri" w:hAnsi="Calibri" w:cs="Calibri"/>
-          <w:lang w:val="fr-FR"/>
-        </w:rPr>
-        <w:t>deroulement</w:t>
-      </w:r>
-      <w:proofErr w:type="spellEnd"/>
-      <w:r>
-        <w:rPr>
-          <w:rFonts w:ascii="Calibri" w:hAnsi="Calibri" w:cs="Calibri"/>
-          <w:lang w:val="fr-FR"/>
-        </w:rPr>
-        <w:t>:</w:t>
+      <w:r>
+        <w:rPr>
+          <w:rFonts w:ascii="Calibri" w:hAnsi="Calibri" w:cs="Calibri"/>
+          <w:lang w:val="fr-FR"/>
+        </w:rPr>
+        <w:t>deroulement:</w:t>
       </w:r>
     </w:p>
     <w:p>
@@ -2545,51 +2206,26 @@
           <w:rFonts w:ascii="Calibri" w:hAnsi="Calibri" w:cs="Calibri"/>
           <w:lang w:val="fr-FR"/>
         </w:rPr>
-        <w:t xml:space="preserve">rencontre </w:t>
-      </w:r>
-      <w:proofErr w:type="spellStart"/>
-      <w:r>
-        <w:rPr>
-          <w:rFonts w:ascii="Calibri" w:hAnsi="Calibri" w:cs="Calibri"/>
-          <w:lang w:val="fr-FR"/>
-        </w:rPr>
-        <w:t>scrum</w:t>
-      </w:r>
-      <w:proofErr w:type="spellEnd"/>
-      <w:r>
-        <w:rPr>
-          <w:rFonts w:ascii="Calibri" w:hAnsi="Calibri" w:cs="Calibri"/>
-          <w:lang w:val="fr-FR"/>
-        </w:rPr>
-        <w:t>, discussion de répartition des taches</w:t>
-      </w:r>
-    </w:p>
-    <w:p>
-      <w:pPr>
-        <w:autoSpaceDE w:val="0"/>
-        <w:autoSpaceDN w:val="0"/>
-        <w:adjustRightInd w:val="0"/>
-        <w:spacing w:after="200" w:line="276" w:lineRule="auto"/>
-        <w:rPr>
-          <w:rFonts w:ascii="Calibri" w:hAnsi="Calibri" w:cs="Calibri"/>
-          <w:lang w:val="fr-FR"/>
-        </w:rPr>
-      </w:pPr>
-      <w:proofErr w:type="spellStart"/>
-      <w:r>
-        <w:rPr>
-          <w:rFonts w:ascii="Calibri" w:hAnsi="Calibri" w:cs="Calibri"/>
-          <w:lang w:val="fr-FR"/>
-        </w:rPr>
-        <w:t>deroulement</w:t>
-      </w:r>
-      <w:proofErr w:type="spellEnd"/>
-      <w:r>
-        <w:rPr>
-          <w:rFonts w:ascii="Calibri" w:hAnsi="Calibri" w:cs="Calibri"/>
-          <w:lang w:val="fr-FR"/>
-        </w:rPr>
-        <w:t>:</w:t>
+        <w:t>rencontre scrum, discussion de répartition des taches</w:t>
+      </w:r>
+    </w:p>
+    <w:p>
+      <w:pPr>
+        <w:autoSpaceDE w:val="0"/>
+        <w:autoSpaceDN w:val="0"/>
+        <w:adjustRightInd w:val="0"/>
+        <w:spacing w:after="200" w:line="276" w:lineRule="auto"/>
+        <w:rPr>
+          <w:rFonts w:ascii="Calibri" w:hAnsi="Calibri" w:cs="Calibri"/>
+          <w:lang w:val="fr-FR"/>
+        </w:rPr>
+      </w:pPr>
+      <w:r>
+        <w:rPr>
+          <w:rFonts w:ascii="Calibri" w:hAnsi="Calibri" w:cs="Calibri"/>
+          <w:lang w:val="fr-FR"/>
+        </w:rPr>
+        <w:t>deroulement:</w:t>
       </w:r>
     </w:p>
     <w:p>
@@ -2700,21 +2336,12 @@
           <w:lang w:val="fr-FR"/>
         </w:rPr>
       </w:pPr>
-      <w:proofErr w:type="spellStart"/>
-      <w:r>
-        <w:rPr>
-          <w:rFonts w:ascii="Calibri" w:hAnsi="Calibri" w:cs="Calibri"/>
-          <w:lang w:val="fr-FR"/>
-        </w:rPr>
-        <w:t>deroulement</w:t>
-      </w:r>
-      <w:proofErr w:type="spellEnd"/>
-      <w:r>
-        <w:rPr>
-          <w:rFonts w:ascii="Calibri" w:hAnsi="Calibri" w:cs="Calibri"/>
-          <w:lang w:val="fr-FR"/>
-        </w:rPr>
-        <w:t>:</w:t>
+      <w:r>
+        <w:rPr>
+          <w:rFonts w:ascii="Calibri" w:hAnsi="Calibri" w:cs="Calibri"/>
+          <w:lang w:val="fr-FR"/>
+        </w:rPr>
+        <w:t>deroulement:</w:t>
       </w:r>
     </w:p>
     <w:p>
@@ -2813,37 +2440,12 @@
         </w:rPr>
         <w:t xml:space="preserve">fait: </w:t>
       </w:r>
-      <w:proofErr w:type="spellStart"/>
-      <w:r>
-        <w:rPr>
-          <w:rFonts w:ascii="Calibri" w:hAnsi="Calibri" w:cs="Calibri"/>
-          <w:lang w:val="fr-FR"/>
-        </w:rPr>
-        <w:t>scrum</w:t>
-      </w:r>
-      <w:proofErr w:type="spellEnd"/>
-      <w:r>
-        <w:rPr>
-          <w:rFonts w:ascii="Calibri" w:hAnsi="Calibri" w:cs="Calibri"/>
-          <w:lang w:val="fr-FR"/>
-        </w:rPr>
-        <w:t xml:space="preserve">, mise </w:t>
-      </w:r>
-      <w:proofErr w:type="spellStart"/>
-      <w:r>
-        <w:rPr>
-          <w:rFonts w:ascii="Calibri" w:hAnsi="Calibri" w:cs="Calibri"/>
-          <w:lang w:val="fr-FR"/>
-        </w:rPr>
-        <w:t>a</w:t>
-      </w:r>
-      <w:proofErr w:type="spellEnd"/>
-      <w:r>
-        <w:rPr>
-          <w:rFonts w:ascii="Calibri" w:hAnsi="Calibri" w:cs="Calibri"/>
-          <w:lang w:val="fr-FR"/>
-        </w:rPr>
-        <w:t xml:space="preserve"> jour du cahier des charges</w:t>
+      <w:r>
+        <w:rPr>
+          <w:rFonts w:ascii="Calibri" w:hAnsi="Calibri" w:cs="Calibri"/>
+          <w:lang w:val="fr-FR"/>
+        </w:rPr>
+        <w:t>scrum, mise a jour du cahier des charges</w:t>
       </w:r>
       <w:r>
         <w:rPr>
@@ -2864,21 +2466,12 @@
           <w:lang w:val="fr-FR"/>
         </w:rPr>
       </w:pPr>
-      <w:proofErr w:type="spellStart"/>
-      <w:r>
-        <w:rPr>
-          <w:rFonts w:ascii="Calibri" w:hAnsi="Calibri" w:cs="Calibri"/>
-          <w:lang w:val="fr-FR"/>
-        </w:rPr>
-        <w:t>deroulement</w:t>
-      </w:r>
-      <w:proofErr w:type="spellEnd"/>
-      <w:r>
-        <w:rPr>
-          <w:rFonts w:ascii="Calibri" w:hAnsi="Calibri" w:cs="Calibri"/>
-          <w:lang w:val="fr-FR"/>
-        </w:rPr>
-        <w:t>:</w:t>
+      <w:r>
+        <w:rPr>
+          <w:rFonts w:ascii="Calibri" w:hAnsi="Calibri" w:cs="Calibri"/>
+          <w:lang w:val="fr-FR"/>
+        </w:rPr>
+        <w:t>deroulement:</w:t>
       </w:r>
     </w:p>
     <w:p>
@@ -2975,44 +2568,26 @@
           <w:rFonts w:ascii="Calibri" w:hAnsi="Calibri" w:cs="Calibri"/>
           <w:lang w:val="fr-FR"/>
         </w:rPr>
-        <w:t xml:space="preserve">rencontre de </w:t>
-      </w:r>
-      <w:proofErr w:type="spellStart"/>
-      <w:r>
-        <w:rPr>
-          <w:rFonts w:ascii="Calibri" w:hAnsi="Calibri" w:cs="Calibri"/>
-          <w:lang w:val="fr-FR"/>
-        </w:rPr>
-        <w:t>debuggage</w:t>
-      </w:r>
-      <w:proofErr w:type="spellEnd"/>
-    </w:p>
-    <w:p>
-      <w:pPr>
-        <w:autoSpaceDE w:val="0"/>
-        <w:autoSpaceDN w:val="0"/>
-        <w:adjustRightInd w:val="0"/>
-        <w:spacing w:after="200" w:line="276" w:lineRule="auto"/>
-        <w:rPr>
-          <w:rFonts w:ascii="Calibri" w:hAnsi="Calibri" w:cs="Calibri"/>
-          <w:lang w:val="fr-FR"/>
-        </w:rPr>
-      </w:pPr>
-      <w:proofErr w:type="spellStart"/>
-      <w:r>
-        <w:rPr>
-          <w:rFonts w:ascii="Calibri" w:hAnsi="Calibri" w:cs="Calibri"/>
-          <w:lang w:val="fr-FR"/>
-        </w:rPr>
-        <w:t>deroulement</w:t>
-      </w:r>
-      <w:proofErr w:type="spellEnd"/>
-      <w:r>
-        <w:rPr>
-          <w:rFonts w:ascii="Calibri" w:hAnsi="Calibri" w:cs="Calibri"/>
-          <w:lang w:val="fr-FR"/>
-        </w:rPr>
-        <w:t>:</w:t>
+        <w:t>rencontre de debuggage</w:t>
+      </w:r>
+    </w:p>
+    <w:p>
+      <w:pPr>
+        <w:autoSpaceDE w:val="0"/>
+        <w:autoSpaceDN w:val="0"/>
+        <w:adjustRightInd w:val="0"/>
+        <w:spacing w:after="200" w:line="276" w:lineRule="auto"/>
+        <w:rPr>
+          <w:rFonts w:ascii="Calibri" w:hAnsi="Calibri" w:cs="Calibri"/>
+          <w:lang w:val="fr-FR"/>
+        </w:rPr>
+      </w:pPr>
+      <w:r>
+        <w:rPr>
+          <w:rFonts w:ascii="Calibri" w:hAnsi="Calibri" w:cs="Calibri"/>
+          <w:lang w:val="fr-FR"/>
+        </w:rPr>
+        <w:t>deroulement:</w:t>
       </w:r>
     </w:p>
     <w:p>
@@ -3093,203 +2668,142 @@
           <w:rFonts w:ascii="Calibri" w:hAnsi="Calibri" w:cs="Calibri"/>
           <w:lang w:val="fr-FR"/>
         </w:rPr>
+        <w:t>fait: debuggage des fenêtres, préparation pour presentation</w:t>
+      </w:r>
+    </w:p>
+    <w:p>
+      <w:pPr>
+        <w:autoSpaceDE w:val="0"/>
+        <w:autoSpaceDN w:val="0"/>
+        <w:adjustRightInd w:val="0"/>
+        <w:spacing w:after="200" w:line="276" w:lineRule="auto"/>
+        <w:rPr>
+          <w:rFonts w:ascii="Calibri" w:hAnsi="Calibri" w:cs="Calibri"/>
+          <w:lang w:val="fr-FR"/>
+        </w:rPr>
+      </w:pPr>
+      <w:r>
+        <w:rPr>
+          <w:rFonts w:ascii="Calibri" w:hAnsi="Calibri" w:cs="Calibri"/>
+          <w:lang w:val="fr-FR"/>
+        </w:rPr>
+        <w:t>deroulement:</w:t>
+      </w:r>
+    </w:p>
+    <w:p>
+      <w:pPr>
+        <w:autoSpaceDE w:val="0"/>
+        <w:autoSpaceDN w:val="0"/>
+        <w:adjustRightInd w:val="0"/>
+        <w:spacing w:after="200" w:line="276" w:lineRule="auto"/>
+        <w:rPr>
+          <w:rFonts w:ascii="Calibri" w:hAnsi="Calibri" w:cs="Calibri"/>
+          <w:lang w:val="fr-FR"/>
+        </w:rPr>
+      </w:pPr>
+    </w:p>
+    <w:p>
+      <w:pPr>
+        <w:rPr>
+          <w:lang w:val="fr-FR"/>
+        </w:rPr>
+      </w:pPr>
+    </w:p>
+    <w:p>
+      <w:pPr>
+        <w:autoSpaceDE w:val="0"/>
+        <w:autoSpaceDN w:val="0"/>
+        <w:adjustRightInd w:val="0"/>
+        <w:spacing w:after="200" w:line="276" w:lineRule="auto"/>
+        <w:rPr>
+          <w:rFonts w:ascii="Calibri" w:hAnsi="Calibri" w:cs="Calibri"/>
+          <w:lang w:val="fr-FR"/>
+        </w:rPr>
+      </w:pPr>
+      <w:r>
+        <w:rPr>
+          <w:rFonts w:ascii="Calibri" w:hAnsi="Calibri" w:cs="Calibri"/>
+          <w:lang w:val="fr-FR"/>
+        </w:rPr>
+        <w:t xml:space="preserve">date: </w:t>
+      </w:r>
+      <w:r>
+        <w:rPr>
+          <w:rFonts w:ascii="Calibri" w:hAnsi="Calibri" w:cs="Calibri"/>
+          <w:lang w:val="fr-FR"/>
+        </w:rPr>
+        <w:t>3 mai</w:t>
+      </w:r>
+    </w:p>
+    <w:p>
+      <w:pPr>
+        <w:autoSpaceDE w:val="0"/>
+        <w:autoSpaceDN w:val="0"/>
+        <w:adjustRightInd w:val="0"/>
+        <w:spacing w:after="200" w:line="276" w:lineRule="auto"/>
+        <w:rPr>
+          <w:rFonts w:ascii="Calibri" w:hAnsi="Calibri" w:cs="Calibri"/>
+          <w:lang w:val="fr-FR"/>
+        </w:rPr>
+      </w:pPr>
+      <w:r>
+        <w:rPr>
+          <w:rFonts w:ascii="Calibri" w:hAnsi="Calibri" w:cs="Calibri"/>
+          <w:lang w:val="fr-FR"/>
+        </w:rPr>
+        <w:t>temps:</w:t>
+      </w:r>
+      <w:r>
+        <w:rPr>
+          <w:rFonts w:ascii="Calibri" w:hAnsi="Calibri" w:cs="Calibri"/>
+          <w:lang w:val="fr-FR"/>
+        </w:rPr>
+        <w:t xml:space="preserve"> 10h-</w:t>
+      </w:r>
+    </w:p>
+    <w:p>
+      <w:pPr>
+        <w:autoSpaceDE w:val="0"/>
+        <w:autoSpaceDN w:val="0"/>
+        <w:adjustRightInd w:val="0"/>
+        <w:spacing w:after="200" w:line="276" w:lineRule="auto"/>
+        <w:rPr>
+          <w:rFonts w:ascii="Calibri" w:hAnsi="Calibri" w:cs="Calibri"/>
+          <w:lang w:val="fr-FR"/>
+        </w:rPr>
+      </w:pPr>
+      <w:r>
+        <w:rPr>
+          <w:rFonts w:ascii="Calibri" w:hAnsi="Calibri" w:cs="Calibri"/>
+          <w:lang w:val="fr-FR"/>
+        </w:rPr>
         <w:t xml:space="preserve">fait: </w:t>
       </w:r>
-      <w:proofErr w:type="spellStart"/>
-      <w:r>
-        <w:rPr>
-          <w:rFonts w:ascii="Calibri" w:hAnsi="Calibri" w:cs="Calibri"/>
-          <w:lang w:val="fr-FR"/>
-        </w:rPr>
-        <w:t>debuggage</w:t>
-      </w:r>
-      <w:proofErr w:type="spellEnd"/>
-      <w:r>
-        <w:rPr>
-          <w:rFonts w:ascii="Calibri" w:hAnsi="Calibri" w:cs="Calibri"/>
-          <w:lang w:val="fr-FR"/>
-        </w:rPr>
-        <w:t xml:space="preserve"> des fenêtres, préparation pour </w:t>
-      </w:r>
-      <w:proofErr w:type="spellStart"/>
-      <w:r>
-        <w:rPr>
-          <w:rFonts w:ascii="Calibri" w:hAnsi="Calibri" w:cs="Calibri"/>
-          <w:lang w:val="fr-FR"/>
-        </w:rPr>
-        <w:t>presentation</w:t>
-      </w:r>
-      <w:proofErr w:type="spellEnd"/>
-    </w:p>
-    <w:p>
-      <w:pPr>
-        <w:autoSpaceDE w:val="0"/>
-        <w:autoSpaceDN w:val="0"/>
-        <w:adjustRightInd w:val="0"/>
-        <w:spacing w:after="200" w:line="276" w:lineRule="auto"/>
-        <w:rPr>
-          <w:rFonts w:ascii="Calibri" w:hAnsi="Calibri" w:cs="Calibri"/>
-          <w:lang w:val="fr-FR"/>
-        </w:rPr>
-      </w:pPr>
-      <w:proofErr w:type="spellStart"/>
-      <w:r>
-        <w:rPr>
-          <w:rFonts w:ascii="Calibri" w:hAnsi="Calibri" w:cs="Calibri"/>
-          <w:lang w:val="fr-FR"/>
-        </w:rPr>
-        <w:t>deroulement</w:t>
-      </w:r>
-      <w:proofErr w:type="spellEnd"/>
-      <w:r>
-        <w:rPr>
-          <w:rFonts w:ascii="Calibri" w:hAnsi="Calibri" w:cs="Calibri"/>
-          <w:lang w:val="fr-FR"/>
-        </w:rPr>
-        <w:t>:</w:t>
-      </w:r>
-    </w:p>
-    <w:p>
-      <w:pPr>
-        <w:autoSpaceDE w:val="0"/>
-        <w:autoSpaceDN w:val="0"/>
-        <w:adjustRightInd w:val="0"/>
-        <w:spacing w:after="200" w:line="276" w:lineRule="auto"/>
-        <w:rPr>
-          <w:rFonts w:ascii="Calibri" w:hAnsi="Calibri" w:cs="Calibri"/>
-          <w:lang w:val="fr-FR"/>
-        </w:rPr>
-      </w:pPr>
-    </w:p>
-    <w:p>
-      <w:pPr>
-        <w:rPr>
-          <w:lang w:val="fr-FR"/>
-        </w:rPr>
-      </w:pPr>
-    </w:p>
-    <w:p>
-      <w:pPr>
-        <w:autoSpaceDE w:val="0"/>
-        <w:autoSpaceDN w:val="0"/>
-        <w:adjustRightInd w:val="0"/>
-        <w:spacing w:after="200" w:line="276" w:lineRule="auto"/>
-        <w:rPr>
-          <w:rFonts w:ascii="Calibri" w:hAnsi="Calibri" w:cs="Calibri"/>
-          <w:lang w:val="fr-FR"/>
-        </w:rPr>
-      </w:pPr>
-      <w:r>
-        <w:rPr>
-          <w:rFonts w:ascii="Calibri" w:hAnsi="Calibri" w:cs="Calibri"/>
-          <w:lang w:val="fr-FR"/>
-        </w:rPr>
-        <w:t xml:space="preserve">date: </w:t>
-      </w:r>
-      <w:r>
-        <w:rPr>
-          <w:rFonts w:ascii="Calibri" w:hAnsi="Calibri" w:cs="Calibri"/>
-          <w:lang w:val="fr-FR"/>
-        </w:rPr>
-        <w:t>3 mai</w:t>
-      </w:r>
-    </w:p>
-    <w:p>
-      <w:pPr>
-        <w:autoSpaceDE w:val="0"/>
-        <w:autoSpaceDN w:val="0"/>
-        <w:adjustRightInd w:val="0"/>
-        <w:spacing w:after="200" w:line="276" w:lineRule="auto"/>
-        <w:rPr>
-          <w:rFonts w:ascii="Calibri" w:hAnsi="Calibri" w:cs="Calibri"/>
-          <w:lang w:val="fr-FR"/>
-        </w:rPr>
-      </w:pPr>
-      <w:r>
-        <w:rPr>
-          <w:rFonts w:ascii="Calibri" w:hAnsi="Calibri" w:cs="Calibri"/>
-          <w:lang w:val="fr-FR"/>
-        </w:rPr>
-        <w:t>temps:</w:t>
-      </w:r>
-      <w:r>
-        <w:rPr>
-          <w:rFonts w:ascii="Calibri" w:hAnsi="Calibri" w:cs="Calibri"/>
-          <w:lang w:val="fr-FR"/>
-        </w:rPr>
-        <w:t xml:space="preserve"> 10h-</w:t>
-      </w:r>
-    </w:p>
-    <w:p>
-      <w:pPr>
-        <w:autoSpaceDE w:val="0"/>
-        <w:autoSpaceDN w:val="0"/>
-        <w:adjustRightInd w:val="0"/>
-        <w:spacing w:after="200" w:line="276" w:lineRule="auto"/>
-        <w:rPr>
-          <w:rFonts w:ascii="Calibri" w:hAnsi="Calibri" w:cs="Calibri"/>
-          <w:lang w:val="fr-FR"/>
-        </w:rPr>
-      </w:pPr>
-      <w:r>
-        <w:rPr>
-          <w:rFonts w:ascii="Calibri" w:hAnsi="Calibri" w:cs="Calibri"/>
-          <w:lang w:val="fr-FR"/>
-        </w:rPr>
-        <w:t xml:space="preserve">fait: </w:t>
-      </w:r>
-      <w:proofErr w:type="spellStart"/>
-      <w:r>
-        <w:rPr>
-          <w:rFonts w:ascii="Calibri" w:hAnsi="Calibri" w:cs="Calibri"/>
-          <w:lang w:val="fr-FR"/>
-        </w:rPr>
-        <w:t>scrum</w:t>
-      </w:r>
-      <w:proofErr w:type="spellEnd"/>
-      <w:r>
-        <w:rPr>
-          <w:rFonts w:ascii="Calibri" w:hAnsi="Calibri" w:cs="Calibri"/>
-          <w:lang w:val="fr-FR"/>
-        </w:rPr>
-        <w:t xml:space="preserve">, modification des </w:t>
-      </w:r>
-      <w:proofErr w:type="spellStart"/>
-      <w:r>
-        <w:rPr>
-          <w:rFonts w:ascii="Calibri" w:hAnsi="Calibri" w:cs="Calibri"/>
-          <w:lang w:val="fr-FR"/>
-        </w:rPr>
-        <w:t>regles</w:t>
-      </w:r>
-      <w:proofErr w:type="spellEnd"/>
-    </w:p>
-    <w:p>
-      <w:pPr>
-        <w:autoSpaceDE w:val="0"/>
-        <w:autoSpaceDN w:val="0"/>
-        <w:adjustRightInd w:val="0"/>
-        <w:spacing w:after="200" w:line="276" w:lineRule="auto"/>
-        <w:rPr>
-          <w:rFonts w:ascii="Calibri" w:hAnsi="Calibri" w:cs="Calibri"/>
-          <w:lang w:val="fr-FR"/>
-        </w:rPr>
-      </w:pPr>
-      <w:proofErr w:type="spellStart"/>
-      <w:r>
-        <w:rPr>
-          <w:rFonts w:ascii="Calibri" w:hAnsi="Calibri" w:cs="Calibri"/>
-          <w:lang w:val="fr-FR"/>
-        </w:rPr>
-        <w:t>deroulement</w:t>
-      </w:r>
-      <w:proofErr w:type="spellEnd"/>
-      <w:r>
-        <w:rPr>
-          <w:rFonts w:ascii="Calibri" w:hAnsi="Calibri" w:cs="Calibri"/>
-          <w:lang w:val="fr-FR"/>
-        </w:rPr>
-        <w:t>:</w:t>
+      <w:r>
+        <w:rPr>
+          <w:rFonts w:ascii="Calibri" w:hAnsi="Calibri" w:cs="Calibri"/>
+          <w:lang w:val="fr-FR"/>
+        </w:rPr>
+        <w:t>scrum, modification des regles</w:t>
+      </w:r>
+    </w:p>
+    <w:p>
+      <w:pPr>
+        <w:autoSpaceDE w:val="0"/>
+        <w:autoSpaceDN w:val="0"/>
+        <w:adjustRightInd w:val="0"/>
+        <w:spacing w:after="200" w:line="276" w:lineRule="auto"/>
+        <w:rPr>
+          <w:rFonts w:ascii="Calibri" w:hAnsi="Calibri" w:cs="Calibri"/>
+          <w:lang w:val="fr-FR"/>
+        </w:rPr>
+      </w:pPr>
+      <w:r>
+        <w:rPr>
+          <w:rFonts w:ascii="Calibri" w:hAnsi="Calibri" w:cs="Calibri"/>
+          <w:lang w:val="fr-FR"/>
+        </w:rPr>
+        <w:t>deroulement:</w:t>
       </w:r>
     </w:p>
     <w:p>
@@ -3387,9 +2901,254 @@
           <w:rFonts w:ascii="Calibri" w:hAnsi="Calibri" w:cs="Calibri"/>
           <w:lang w:val="fr-FR"/>
         </w:rPr>
-        <w:t xml:space="preserve"> </w:t>
-      </w:r>
-      <w:proofErr w:type="spellStart"/>
+        <w:t xml:space="preserve"> scrum</w:t>
+      </w:r>
+    </w:p>
+    <w:p>
+      <w:pPr>
+        <w:autoSpaceDE w:val="0"/>
+        <w:autoSpaceDN w:val="0"/>
+        <w:adjustRightInd w:val="0"/>
+        <w:spacing w:after="200" w:line="276" w:lineRule="auto"/>
+        <w:rPr>
+          <w:rFonts w:ascii="Calibri" w:hAnsi="Calibri" w:cs="Calibri"/>
+          <w:lang w:val="fr-FR"/>
+        </w:rPr>
+      </w:pPr>
+      <w:r>
+        <w:rPr>
+          <w:rFonts w:ascii="Calibri" w:hAnsi="Calibri" w:cs="Calibri"/>
+          <w:lang w:val="fr-FR"/>
+        </w:rPr>
+        <w:t>deroulement:</w:t>
+      </w:r>
+    </w:p>
+    <w:p>
+      <w:pPr>
+        <w:autoSpaceDE w:val="0"/>
+        <w:autoSpaceDN w:val="0"/>
+        <w:adjustRightInd w:val="0"/>
+        <w:spacing w:after="200" w:line="276" w:lineRule="auto"/>
+        <w:rPr>
+          <w:rFonts w:ascii="Calibri" w:hAnsi="Calibri" w:cs="Calibri"/>
+          <w:lang w:val="fr-FR"/>
+        </w:rPr>
+      </w:pPr>
+    </w:p>
+    <w:p>
+      <w:pPr>
+        <w:rPr>
+          <w:lang w:val="fr-FR"/>
+        </w:rPr>
+      </w:pPr>
+    </w:p>
+    <w:p>
+      <w:pPr>
+        <w:autoSpaceDE w:val="0"/>
+        <w:autoSpaceDN w:val="0"/>
+        <w:adjustRightInd w:val="0"/>
+        <w:spacing w:after="200" w:line="276" w:lineRule="auto"/>
+        <w:rPr>
+          <w:rFonts w:ascii="Calibri" w:hAnsi="Calibri" w:cs="Calibri"/>
+          <w:lang w:val="fr-FR"/>
+        </w:rPr>
+      </w:pPr>
+      <w:r>
+        <w:rPr>
+          <w:rFonts w:ascii="Calibri" w:hAnsi="Calibri" w:cs="Calibri"/>
+          <w:lang w:val="fr-FR"/>
+        </w:rPr>
+        <w:t xml:space="preserve">date: </w:t>
+      </w:r>
+      <w:r>
+        <w:rPr>
+          <w:rFonts w:ascii="Calibri" w:hAnsi="Calibri" w:cs="Calibri"/>
+          <w:lang w:val="fr-FR"/>
+        </w:rPr>
+        <w:t xml:space="preserve"> 5 mai</w:t>
+      </w:r>
+    </w:p>
+    <w:p>
+      <w:pPr>
+        <w:autoSpaceDE w:val="0"/>
+        <w:autoSpaceDN w:val="0"/>
+        <w:adjustRightInd w:val="0"/>
+        <w:spacing w:after="200" w:line="276" w:lineRule="auto"/>
+        <w:rPr>
+          <w:rFonts w:ascii="Calibri" w:hAnsi="Calibri" w:cs="Calibri"/>
+          <w:lang w:val="fr-FR"/>
+        </w:rPr>
+      </w:pPr>
+      <w:r>
+        <w:rPr>
+          <w:rFonts w:ascii="Calibri" w:hAnsi="Calibri" w:cs="Calibri"/>
+          <w:lang w:val="fr-FR"/>
+        </w:rPr>
+        <w:t>temps:</w:t>
+      </w:r>
+      <w:r>
+        <w:rPr>
+          <w:rFonts w:ascii="Calibri" w:hAnsi="Calibri" w:cs="Calibri"/>
+          <w:lang w:val="fr-FR"/>
+        </w:rPr>
+        <w:t xml:space="preserve"> 11h30-</w:t>
+      </w:r>
+      <w:r>
+        <w:rPr>
+          <w:rFonts w:ascii="Calibri" w:hAnsi="Calibri" w:cs="Calibri"/>
+          <w:lang w:val="fr-FR"/>
+        </w:rPr>
+        <w:t>12h15</w:t>
+      </w:r>
+    </w:p>
+    <w:p>
+      <w:pPr>
+        <w:autoSpaceDE w:val="0"/>
+        <w:autoSpaceDN w:val="0"/>
+        <w:adjustRightInd w:val="0"/>
+        <w:spacing w:after="200" w:line="276" w:lineRule="auto"/>
+        <w:rPr>
+          <w:rFonts w:ascii="Calibri" w:hAnsi="Calibri" w:cs="Calibri"/>
+          <w:lang w:val="fr-FR"/>
+        </w:rPr>
+      </w:pPr>
+      <w:r>
+        <w:rPr>
+          <w:rFonts w:ascii="Calibri" w:hAnsi="Calibri" w:cs="Calibri"/>
+          <w:lang w:val="fr-FR"/>
+        </w:rPr>
+        <w:t xml:space="preserve">fait: </w:t>
+      </w:r>
+      <w:r>
+        <w:rPr>
+          <w:rFonts w:ascii="Calibri" w:hAnsi="Calibri" w:cs="Calibri"/>
+          <w:lang w:val="fr-FR"/>
+        </w:rPr>
+        <w:t xml:space="preserve">recherche de cryptage de mot mot de passe, </w:t>
+      </w:r>
+      <w:r>
+        <w:rPr>
+          <w:rFonts w:ascii="Calibri" w:hAnsi="Calibri" w:cs="Calibri"/>
+          <w:lang w:val="fr-FR"/>
+        </w:rPr>
+        <w:t>implementation interface de creation de compte</w:t>
+      </w:r>
+    </w:p>
+    <w:p>
+      <w:pPr>
+        <w:autoSpaceDE w:val="0"/>
+        <w:autoSpaceDN w:val="0"/>
+        <w:adjustRightInd w:val="0"/>
+        <w:spacing w:after="200" w:line="276" w:lineRule="auto"/>
+        <w:rPr>
+          <w:rFonts w:ascii="Calibri" w:hAnsi="Calibri" w:cs="Calibri"/>
+          <w:lang w:val="fr-FR"/>
+        </w:rPr>
+      </w:pPr>
+      <w:r>
+        <w:rPr>
+          <w:rFonts w:ascii="Calibri" w:hAnsi="Calibri" w:cs="Calibri"/>
+          <w:lang w:val="fr-FR"/>
+        </w:rPr>
+        <w:t>deroulement:</w:t>
+      </w:r>
+      <w:r>
+        <w:rPr>
+          <w:rFonts w:ascii="Calibri" w:hAnsi="Calibri" w:cs="Calibri"/>
+          <w:lang w:val="fr-FR"/>
+        </w:rPr>
+        <w:t xml:space="preserve"> TODO connection a base de donnees</w:t>
+      </w:r>
+    </w:p>
+    <w:p>
+      <w:pPr>
+        <w:autoSpaceDE w:val="0"/>
+        <w:autoSpaceDN w:val="0"/>
+        <w:adjustRightInd w:val="0"/>
+        <w:spacing w:after="200" w:line="276" w:lineRule="auto"/>
+        <w:rPr>
+          <w:rFonts w:ascii="Calibri" w:hAnsi="Calibri" w:cs="Calibri"/>
+          <w:lang w:val="fr-FR"/>
+        </w:rPr>
+      </w:pPr>
+    </w:p>
+    <w:p>
+      <w:pPr>
+        <w:rPr>
+          <w:lang w:val="fr-FR"/>
+        </w:rPr>
+      </w:pPr>
+    </w:p>
+    <w:p>
+      <w:pPr>
+        <w:autoSpaceDE w:val="0"/>
+        <w:autoSpaceDN w:val="0"/>
+        <w:adjustRightInd w:val="0"/>
+        <w:spacing w:after="200" w:line="276" w:lineRule="auto"/>
+        <w:rPr>
+          <w:rFonts w:ascii="Calibri" w:hAnsi="Calibri" w:cs="Calibri"/>
+          <w:lang w:val="fr-FR"/>
+        </w:rPr>
+      </w:pPr>
+      <w:r>
+        <w:rPr>
+          <w:rFonts w:ascii="Calibri" w:hAnsi="Calibri" w:cs="Calibri"/>
+          <w:lang w:val="fr-FR"/>
+        </w:rPr>
+        <w:t xml:space="preserve">date: </w:t>
+      </w:r>
+      <w:r>
+        <w:rPr>
+          <w:rFonts w:ascii="Calibri" w:hAnsi="Calibri" w:cs="Calibri"/>
+          <w:lang w:val="fr-FR"/>
+        </w:rPr>
+        <w:t>15 mai</w:t>
+      </w:r>
+    </w:p>
+    <w:p>
+      <w:pPr>
+        <w:autoSpaceDE w:val="0"/>
+        <w:autoSpaceDN w:val="0"/>
+        <w:adjustRightInd w:val="0"/>
+        <w:spacing w:after="200" w:line="276" w:lineRule="auto"/>
+        <w:rPr>
+          <w:rFonts w:ascii="Calibri" w:hAnsi="Calibri" w:cs="Calibri"/>
+          <w:lang w:val="fr-FR"/>
+        </w:rPr>
+      </w:pPr>
+      <w:r>
+        <w:rPr>
+          <w:rFonts w:ascii="Calibri" w:hAnsi="Calibri" w:cs="Calibri"/>
+          <w:lang w:val="fr-FR"/>
+        </w:rPr>
+        <w:t>temps:</w:t>
+      </w:r>
+      <w:r>
+        <w:rPr>
+          <w:rFonts w:ascii="Calibri" w:hAnsi="Calibri" w:cs="Calibri"/>
+          <w:lang w:val="fr-FR"/>
+        </w:rPr>
+        <w:t xml:space="preserve"> 11h -11h30</w:t>
+      </w:r>
+    </w:p>
+    <w:p>
+      <w:pPr>
+        <w:autoSpaceDE w:val="0"/>
+        <w:autoSpaceDN w:val="0"/>
+        <w:adjustRightInd w:val="0"/>
+        <w:spacing w:after="200" w:line="276" w:lineRule="auto"/>
+        <w:rPr>
+          <w:rFonts w:ascii="Calibri" w:hAnsi="Calibri" w:cs="Calibri"/>
+          <w:lang w:val="fr-FR"/>
+        </w:rPr>
+      </w:pPr>
+      <w:r>
+        <w:rPr>
+          <w:rFonts w:ascii="Calibri" w:hAnsi="Calibri" w:cs="Calibri"/>
+          <w:lang w:val="fr-FR"/>
+        </w:rPr>
+        <w:t xml:space="preserve">fait: </w:t>
+      </w:r>
       <w:r>
         <w:rPr>
           <w:rFonts w:ascii="Calibri" w:hAnsi="Calibri" w:cs="Calibri"/>
@@ -3397,34 +3156,24 @@
         </w:rPr>
         <w:t>scrum</w:t>
       </w:r>
-      <w:proofErr w:type="spellEnd"/>
-    </w:p>
-    <w:p>
-      <w:pPr>
-        <w:autoSpaceDE w:val="0"/>
-        <w:autoSpaceDN w:val="0"/>
-        <w:adjustRightInd w:val="0"/>
-        <w:spacing w:after="200" w:line="276" w:lineRule="auto"/>
-        <w:rPr>
-          <w:rFonts w:ascii="Calibri" w:hAnsi="Calibri" w:cs="Calibri"/>
-          <w:lang w:val="fr-FR"/>
-        </w:rPr>
-      </w:pPr>
-      <w:proofErr w:type="spellStart"/>
-      <w:r>
-        <w:rPr>
-          <w:rFonts w:ascii="Calibri" w:hAnsi="Calibri" w:cs="Calibri"/>
-          <w:lang w:val="fr-FR"/>
-        </w:rPr>
-        <w:t>deroulement</w:t>
-      </w:r>
-      <w:proofErr w:type="spellEnd"/>
-      <w:r>
-        <w:rPr>
-          <w:rFonts w:ascii="Calibri" w:hAnsi="Calibri" w:cs="Calibri"/>
-          <w:lang w:val="fr-FR"/>
-        </w:rPr>
-        <w:t>:</w:t>
+    </w:p>
+    <w:p>
+      <w:pPr>
+        <w:autoSpaceDE w:val="0"/>
+        <w:autoSpaceDN w:val="0"/>
+        <w:adjustRightInd w:val="0"/>
+        <w:spacing w:after="200" w:line="276" w:lineRule="auto"/>
+        <w:rPr>
+          <w:rFonts w:ascii="Calibri" w:hAnsi="Calibri" w:cs="Calibri"/>
+          <w:lang w:val="fr-FR"/>
+        </w:rPr>
+      </w:pPr>
+      <w:r>
+        <w:rPr>
+          <w:rFonts w:ascii="Calibri" w:hAnsi="Calibri" w:cs="Calibri"/>
+          <w:lang w:val="fr-FR"/>
+        </w:rPr>
+        <w:t>deroulement:</w:t>
       </w:r>
     </w:p>
     <w:p>
@@ -3469,7 +3218,7 @@
           <w:rFonts w:ascii="Calibri" w:hAnsi="Calibri" w:cs="Calibri"/>
           <w:lang w:val="fr-FR"/>
         </w:rPr>
-        <w:t xml:space="preserve"> 5 mai</w:t>
+        <w:t>16 mai</w:t>
       </w:r>
     </w:p>
     <w:p>
@@ -3495,181 +3244,65 @@
           <w:rFonts w:ascii="Calibri" w:hAnsi="Calibri" w:cs="Calibri"/>
           <w:lang w:val="fr-FR"/>
         </w:rPr>
-        <w:t xml:space="preserve"> 11h30-</w:t>
-      </w:r>
-      <w:r>
-        <w:rPr>
-          <w:rFonts w:ascii="Calibri" w:hAnsi="Calibri" w:cs="Calibri"/>
-          <w:lang w:val="fr-FR"/>
-        </w:rPr>
-        <w:t>12h15</w:t>
-      </w:r>
-    </w:p>
-    <w:p>
-      <w:pPr>
-        <w:autoSpaceDE w:val="0"/>
-        <w:autoSpaceDN w:val="0"/>
-        <w:adjustRightInd w:val="0"/>
-        <w:spacing w:after="200" w:line="276" w:lineRule="auto"/>
-        <w:rPr>
-          <w:rFonts w:ascii="Calibri" w:hAnsi="Calibri" w:cs="Calibri"/>
-          <w:lang w:val="fr-FR"/>
-        </w:rPr>
-      </w:pPr>
-      <w:r>
-        <w:rPr>
-          <w:rFonts w:ascii="Calibri" w:hAnsi="Calibri" w:cs="Calibri"/>
-          <w:lang w:val="fr-FR"/>
+        <w:t xml:space="preserve">  9h-11h15</w:t>
+      </w:r>
+    </w:p>
+    <w:p>
+      <w:pPr>
+        <w:autoSpaceDE w:val="0"/>
+        <w:autoSpaceDN w:val="0"/>
+        <w:adjustRightInd w:val="0"/>
+        <w:spacing w:after="200" w:line="276" w:lineRule="auto"/>
+        <w:rPr>
+          <w:rFonts w:ascii="Calibri" w:hAnsi="Calibri" w:cs="Calibri"/>
+        </w:rPr>
+      </w:pPr>
+      <w:r>
+        <w:rPr>
+          <w:rFonts w:ascii="Calibri" w:hAnsi="Calibri" w:cs="Calibri"/>
         </w:rPr>
         <w:t xml:space="preserve">fait: </w:t>
       </w:r>
       <w:r>
         <w:rPr>
           <w:rFonts w:ascii="Calibri" w:hAnsi="Calibri" w:cs="Calibri"/>
-          <w:lang w:val="fr-FR"/>
-        </w:rPr>
-        <w:t xml:space="preserve">recherche de cryptage de mot </w:t>
-      </w:r>
-      <w:proofErr w:type="spellStart"/>
-      <w:r>
-        <w:rPr>
-          <w:rFonts w:ascii="Calibri" w:hAnsi="Calibri" w:cs="Calibri"/>
-          <w:lang w:val="fr-FR"/>
-        </w:rPr>
-        <w:t>mot</w:t>
-      </w:r>
-      <w:proofErr w:type="spellEnd"/>
-      <w:r>
-        <w:rPr>
-          <w:rFonts w:ascii="Calibri" w:hAnsi="Calibri" w:cs="Calibri"/>
-          <w:lang w:val="fr-FR"/>
-        </w:rPr>
-        <w:t xml:space="preserve"> de passe, </w:t>
-      </w:r>
-      <w:proofErr w:type="spellStart"/>
-      <w:r>
-        <w:rPr>
-          <w:rFonts w:ascii="Calibri" w:hAnsi="Calibri" w:cs="Calibri"/>
-          <w:lang w:val="fr-FR"/>
-        </w:rPr>
-        <w:t>implementation</w:t>
-      </w:r>
-      <w:proofErr w:type="spellEnd"/>
-      <w:r>
-        <w:rPr>
-          <w:rFonts w:ascii="Calibri" w:hAnsi="Calibri" w:cs="Calibri"/>
-          <w:lang w:val="fr-FR"/>
-        </w:rPr>
-        <w:t xml:space="preserve"> interface de </w:t>
-      </w:r>
-      <w:proofErr w:type="spellStart"/>
-      <w:r>
-        <w:rPr>
-          <w:rFonts w:ascii="Calibri" w:hAnsi="Calibri" w:cs="Calibri"/>
-          <w:lang w:val="fr-FR"/>
-        </w:rPr>
-        <w:t>creation</w:t>
-      </w:r>
-      <w:proofErr w:type="spellEnd"/>
-      <w:r>
-        <w:rPr>
-          <w:rFonts w:ascii="Calibri" w:hAnsi="Calibri" w:cs="Calibri"/>
-          <w:lang w:val="fr-FR"/>
-        </w:rPr>
-        <w:t xml:space="preserve"> de compte</w:t>
-      </w:r>
-    </w:p>
-    <w:p>
-      <w:pPr>
-        <w:autoSpaceDE w:val="0"/>
-        <w:autoSpaceDN w:val="0"/>
-        <w:adjustRightInd w:val="0"/>
-        <w:spacing w:after="200" w:line="276" w:lineRule="auto"/>
-        <w:rPr>
-          <w:rFonts w:ascii="Calibri" w:hAnsi="Calibri" w:cs="Calibri"/>
-          <w:lang w:val="fr-FR"/>
-        </w:rPr>
-      </w:pPr>
-      <w:proofErr w:type="spellStart"/>
-      <w:r>
-        <w:rPr>
-          <w:rFonts w:ascii="Calibri" w:hAnsi="Calibri" w:cs="Calibri"/>
-          <w:lang w:val="fr-FR"/>
-        </w:rPr>
-        <w:t>deroulement</w:t>
-      </w:r>
-      <w:proofErr w:type="spellEnd"/>
-      <w:r>
-        <w:rPr>
-          <w:rFonts w:ascii="Calibri" w:hAnsi="Calibri" w:cs="Calibri"/>
-          <w:lang w:val="fr-FR"/>
-        </w:rPr>
-        <w:t>:</w:t>
-      </w:r>
-      <w:r>
-        <w:rPr>
-          <w:rFonts w:ascii="Calibri" w:hAnsi="Calibri" w:cs="Calibri"/>
-          <w:lang w:val="fr-FR"/>
-        </w:rPr>
-        <w:t xml:space="preserve"> TODO </w:t>
-      </w:r>
-      <w:proofErr w:type="spellStart"/>
-      <w:r>
-        <w:rPr>
-          <w:rFonts w:ascii="Calibri" w:hAnsi="Calibri" w:cs="Calibri"/>
-          <w:lang w:val="fr-FR"/>
-        </w:rPr>
-        <w:t>connection</w:t>
-      </w:r>
-      <w:proofErr w:type="spellEnd"/>
-      <w:r>
-        <w:rPr>
-          <w:rFonts w:ascii="Calibri" w:hAnsi="Calibri" w:cs="Calibri"/>
-          <w:lang w:val="fr-FR"/>
-        </w:rPr>
-        <w:t xml:space="preserve"> </w:t>
-      </w:r>
-      <w:proofErr w:type="spellStart"/>
-      <w:r>
-        <w:rPr>
-          <w:rFonts w:ascii="Calibri" w:hAnsi="Calibri" w:cs="Calibri"/>
-          <w:lang w:val="fr-FR"/>
-        </w:rPr>
-        <w:t>a</w:t>
-      </w:r>
-      <w:proofErr w:type="spellEnd"/>
-      <w:r>
-        <w:rPr>
-          <w:rFonts w:ascii="Calibri" w:hAnsi="Calibri" w:cs="Calibri"/>
-          <w:lang w:val="fr-FR"/>
-        </w:rPr>
-        <w:t xml:space="preserve"> base de </w:t>
-      </w:r>
-      <w:proofErr w:type="spellStart"/>
-      <w:r>
-        <w:rPr>
-          <w:rFonts w:ascii="Calibri" w:hAnsi="Calibri" w:cs="Calibri"/>
-          <w:lang w:val="fr-FR"/>
-        </w:rPr>
-        <w:t>donnees</w:t>
-      </w:r>
-      <w:proofErr w:type="spellEnd"/>
-    </w:p>
-    <w:p>
-      <w:pPr>
-        <w:autoSpaceDE w:val="0"/>
-        <w:autoSpaceDN w:val="0"/>
-        <w:adjustRightInd w:val="0"/>
-        <w:spacing w:after="200" w:line="276" w:lineRule="auto"/>
-        <w:rPr>
-          <w:rFonts w:ascii="Calibri" w:hAnsi="Calibri" w:cs="Calibri"/>
-          <w:lang w:val="fr-FR"/>
-        </w:rPr>
-      </w:pPr>
-    </w:p>
-    <w:p>
-      <w:pPr>
-        <w:rPr>
+        </w:rPr>
+        <w:t>debugging final, video, m</w:t>
+      </w:r>
+      <w:r>
+        <w:rPr>
+          <w:rFonts w:ascii="Calibri" w:hAnsi="Calibri" w:cs="Calibri"/>
+        </w:rPr>
+        <w:t>erge</w:t>
+      </w:r>
+    </w:p>
+    <w:p>
+      <w:pPr>
+        <w:autoSpaceDE w:val="0"/>
+        <w:autoSpaceDN w:val="0"/>
+        <w:adjustRightInd w:val="0"/>
+        <w:spacing w:after="200" w:line="276" w:lineRule="auto"/>
+        <w:rPr>
+          <w:rFonts w:ascii="Calibri" w:hAnsi="Calibri" w:cs="Calibri"/>
+          <w:lang w:val="fr-FR"/>
+        </w:rPr>
+      </w:pPr>
+      <w:r>
+        <w:rPr>
+          <w:rFonts w:ascii="Calibri" w:hAnsi="Calibri" w:cs="Calibri"/>
+          <w:lang w:val="fr-FR"/>
+        </w:rPr>
+        <w:t>deroulement:</w:t>
+      </w:r>
+    </w:p>
+    <w:p>
+      <w:pPr>
+        <w:autoSpaceDE w:val="0"/>
+        <w:autoSpaceDN w:val="0"/>
+        <w:adjustRightInd w:val="0"/>
+        <w:spacing w:after="200" w:line="276" w:lineRule="auto"/>
+        <w:rPr>
+          <w:rFonts w:ascii="Calibri" w:hAnsi="Calibri" w:cs="Calibri"/>
           <w:lang w:val="fr-FR"/>
         </w:rPr>
       </w:pPr>
@@ -3697,7 +3330,7 @@
           <w:rFonts w:ascii="Calibri" w:hAnsi="Calibri" w:cs="Calibri"/>
           <w:lang w:val="fr-FR"/>
         </w:rPr>
-        <w:t>15 mai</w:t>
+        <w:t>17 mai</w:t>
       </w:r>
     </w:p>
     <w:p>
@@ -3723,7 +3356,14 @@
           <w:rFonts w:ascii="Calibri" w:hAnsi="Calibri" w:cs="Calibri"/>
           <w:lang w:val="fr-FR"/>
         </w:rPr>
-        <w:t xml:space="preserve"> 11h -11h30</w:t>
+        <w:t xml:space="preserve">  8h30-</w:t>
+      </w:r>
+      <w:r>
+        <w:rPr>
+          <w:rFonts w:ascii="Calibri" w:hAnsi="Calibri" w:cs="Calibri"/>
+          <w:lang w:val="fr-FR"/>
+        </w:rPr>
+        <w:t>10h45</w:t>
       </w:r>
     </w:p>
     <w:p>
@@ -3744,275 +3384,6 @@
         </w:rPr>
         <w:t xml:space="preserve">fait: </w:t>
       </w:r>
-      <w:proofErr w:type="spellStart"/>
-      <w:r>
-        <w:rPr>
-          <w:rFonts w:ascii="Calibri" w:hAnsi="Calibri" w:cs="Calibri"/>
-          <w:lang w:val="fr-FR"/>
-        </w:rPr>
-        <w:t>scrum</w:t>
-      </w:r>
-      <w:proofErr w:type="spellEnd"/>
-    </w:p>
-    <w:p>
-      <w:pPr>
-        <w:autoSpaceDE w:val="0"/>
-        <w:autoSpaceDN w:val="0"/>
-        <w:adjustRightInd w:val="0"/>
-        <w:spacing w:after="200" w:line="276" w:lineRule="auto"/>
-        <w:rPr>
-          <w:rFonts w:ascii="Calibri" w:hAnsi="Calibri" w:cs="Calibri"/>
-          <w:lang w:val="fr-FR"/>
-        </w:rPr>
-      </w:pPr>
-      <w:proofErr w:type="spellStart"/>
-      <w:r>
-        <w:rPr>
-          <w:rFonts w:ascii="Calibri" w:hAnsi="Calibri" w:cs="Calibri"/>
-          <w:lang w:val="fr-FR"/>
-        </w:rPr>
-        <w:t>deroulement</w:t>
-      </w:r>
-      <w:proofErr w:type="spellEnd"/>
-      <w:r>
-        <w:rPr>
-          <w:rFonts w:ascii="Calibri" w:hAnsi="Calibri" w:cs="Calibri"/>
-          <w:lang w:val="fr-FR"/>
-        </w:rPr>
-        <w:t>:</w:t>
-      </w:r>
-    </w:p>
-    <w:p>
-      <w:pPr>
-        <w:autoSpaceDE w:val="0"/>
-        <w:autoSpaceDN w:val="0"/>
-        <w:adjustRightInd w:val="0"/>
-        <w:spacing w:after="200" w:line="276" w:lineRule="auto"/>
-        <w:rPr>
-          <w:rFonts w:ascii="Calibri" w:hAnsi="Calibri" w:cs="Calibri"/>
-          <w:lang w:val="fr-FR"/>
-        </w:rPr>
-      </w:pPr>
-    </w:p>
-    <w:p>
-      <w:pPr>
-        <w:rPr>
-          <w:lang w:val="fr-FR"/>
-        </w:rPr>
-      </w:pPr>
-    </w:p>
-    <w:p>
-      <w:pPr>
-        <w:autoSpaceDE w:val="0"/>
-        <w:autoSpaceDN w:val="0"/>
-        <w:adjustRightInd w:val="0"/>
-        <w:spacing w:after="200" w:line="276" w:lineRule="auto"/>
-        <w:rPr>
-          <w:rFonts w:ascii="Calibri" w:hAnsi="Calibri" w:cs="Calibri"/>
-          <w:lang w:val="fr-FR"/>
-        </w:rPr>
-      </w:pPr>
-      <w:r>
-        <w:rPr>
-          <w:rFonts w:ascii="Calibri" w:hAnsi="Calibri" w:cs="Calibri"/>
-          <w:lang w:val="fr-FR"/>
-        </w:rPr>
-        <w:t xml:space="preserve">date: </w:t>
-      </w:r>
-      <w:r>
-        <w:rPr>
-          <w:rFonts w:ascii="Calibri" w:hAnsi="Calibri" w:cs="Calibri"/>
-          <w:lang w:val="fr-FR"/>
-        </w:rPr>
-        <w:t>16 mai</w:t>
-      </w:r>
-    </w:p>
-    <w:p>
-      <w:pPr>
-        <w:autoSpaceDE w:val="0"/>
-        <w:autoSpaceDN w:val="0"/>
-        <w:adjustRightInd w:val="0"/>
-        <w:spacing w:after="200" w:line="276" w:lineRule="auto"/>
-        <w:rPr>
-          <w:rFonts w:ascii="Calibri" w:hAnsi="Calibri" w:cs="Calibri"/>
-          <w:lang w:val="fr-FR"/>
-        </w:rPr>
-      </w:pPr>
-      <w:r>
-        <w:rPr>
-          <w:rFonts w:ascii="Calibri" w:hAnsi="Calibri" w:cs="Calibri"/>
-          <w:lang w:val="fr-FR"/>
-        </w:rPr>
-        <w:t>temps:</w:t>
-      </w:r>
-      <w:r>
-        <w:rPr>
-          <w:rFonts w:ascii="Calibri" w:hAnsi="Calibri" w:cs="Calibri"/>
-          <w:lang w:val="fr-FR"/>
-        </w:rPr>
-        <w:t xml:space="preserve">  9h-11h15</w:t>
-      </w:r>
-    </w:p>
-    <w:p>
-      <w:pPr>
-        <w:autoSpaceDE w:val="0"/>
-        <w:autoSpaceDN w:val="0"/>
-        <w:adjustRightInd w:val="0"/>
-        <w:spacing w:after="200" w:line="276" w:lineRule="auto"/>
-        <w:rPr>
-          <w:rFonts w:ascii="Calibri" w:hAnsi="Calibri" w:cs="Calibri"/>
-        </w:rPr>
-      </w:pPr>
-      <w:r>
-        <w:rPr>
-          <w:rFonts w:ascii="Calibri" w:hAnsi="Calibri" w:cs="Calibri"/>
-        </w:rPr>
-        <w:t xml:space="preserve">fait: </w:t>
-      </w:r>
-      <w:r>
-        <w:rPr>
-          <w:rFonts w:ascii="Calibri" w:hAnsi="Calibri" w:cs="Calibri"/>
-        </w:rPr>
-        <w:t>debugging final, video, m</w:t>
-      </w:r>
-      <w:r>
-        <w:rPr>
-          <w:rFonts w:ascii="Calibri" w:hAnsi="Calibri" w:cs="Calibri"/>
-        </w:rPr>
-        <w:t>erge</w:t>
-      </w:r>
-    </w:p>
-    <w:p>
-      <w:pPr>
-        <w:autoSpaceDE w:val="0"/>
-        <w:autoSpaceDN w:val="0"/>
-        <w:adjustRightInd w:val="0"/>
-        <w:spacing w:after="200" w:line="276" w:lineRule="auto"/>
-        <w:rPr>
-          <w:rFonts w:ascii="Calibri" w:hAnsi="Calibri" w:cs="Calibri"/>
-          <w:lang w:val="fr-FR"/>
-        </w:rPr>
-      </w:pPr>
-      <w:proofErr w:type="spellStart"/>
-      <w:r>
-        <w:rPr>
-          <w:rFonts w:ascii="Calibri" w:hAnsi="Calibri" w:cs="Calibri"/>
-          <w:lang w:val="fr-FR"/>
-        </w:rPr>
-        <w:t>deroulement</w:t>
-      </w:r>
-      <w:proofErr w:type="spellEnd"/>
-      <w:r>
-        <w:rPr>
-          <w:rFonts w:ascii="Calibri" w:hAnsi="Calibri" w:cs="Calibri"/>
-          <w:lang w:val="fr-FR"/>
-        </w:rPr>
-        <w:t>:</w:t>
-      </w:r>
-    </w:p>
-    <w:p>
-      <w:pPr>
-        <w:autoSpaceDE w:val="0"/>
-        <w:autoSpaceDN w:val="0"/>
-        <w:adjustRightInd w:val="0"/>
-        <w:spacing w:after="200" w:line="276" w:lineRule="auto"/>
-        <w:rPr>
-          <w:rFonts w:ascii="Calibri" w:hAnsi="Calibri" w:cs="Calibri"/>
-          <w:lang w:val="fr-FR"/>
-        </w:rPr>
-      </w:pPr>
-    </w:p>
-    <w:p>
-      <w:pPr>
-        <w:autoSpaceDE w:val="0"/>
-        <w:autoSpaceDN w:val="0"/>
-        <w:adjustRightInd w:val="0"/>
-        <w:spacing w:after="200" w:line="276" w:lineRule="auto"/>
-        <w:rPr>
-          <w:rFonts w:ascii="Calibri" w:hAnsi="Calibri" w:cs="Calibri"/>
-          <w:lang w:val="fr-FR"/>
-        </w:rPr>
-      </w:pPr>
-      <w:r>
-        <w:rPr>
-          <w:rFonts w:ascii="Calibri" w:hAnsi="Calibri" w:cs="Calibri"/>
-          <w:lang w:val="fr-FR"/>
-        </w:rPr>
-        <w:t xml:space="preserve">date: </w:t>
-      </w:r>
-      <w:r>
-        <w:rPr>
-          <w:rFonts w:ascii="Calibri" w:hAnsi="Calibri" w:cs="Calibri"/>
-          <w:lang w:val="fr-FR"/>
-        </w:rPr>
-        <w:t>1</w:t>
-      </w:r>
-      <w:r>
-        <w:rPr>
-          <w:rFonts w:ascii="Calibri" w:hAnsi="Calibri" w:cs="Calibri"/>
-          <w:lang w:val="fr-FR"/>
-        </w:rPr>
-        <w:t>7</w:t>
-      </w:r>
-      <w:r>
-        <w:rPr>
-          <w:rFonts w:ascii="Calibri" w:hAnsi="Calibri" w:cs="Calibri"/>
-          <w:lang w:val="fr-FR"/>
-        </w:rPr>
-        <w:t xml:space="preserve"> mai</w:t>
-      </w:r>
-    </w:p>
-    <w:p>
-      <w:pPr>
-        <w:autoSpaceDE w:val="0"/>
-        <w:autoSpaceDN w:val="0"/>
-        <w:adjustRightInd w:val="0"/>
-        <w:spacing w:after="200" w:line="276" w:lineRule="auto"/>
-        <w:rPr>
-          <w:rFonts w:ascii="Calibri" w:hAnsi="Calibri" w:cs="Calibri"/>
-          <w:lang w:val="fr-FR"/>
-        </w:rPr>
-      </w:pPr>
-      <w:r>
-        <w:rPr>
-          <w:rFonts w:ascii="Calibri" w:hAnsi="Calibri" w:cs="Calibri"/>
-          <w:lang w:val="fr-FR"/>
-        </w:rPr>
-        <w:t>temps:</w:t>
-      </w:r>
-      <w:r>
-        <w:rPr>
-          <w:rFonts w:ascii="Calibri" w:hAnsi="Calibri" w:cs="Calibri"/>
-          <w:lang w:val="fr-FR"/>
-        </w:rPr>
-        <w:t xml:space="preserve">  </w:t>
-      </w:r>
-      <w:r>
-        <w:rPr>
-          <w:rFonts w:ascii="Calibri" w:hAnsi="Calibri" w:cs="Calibri"/>
-          <w:lang w:val="fr-FR"/>
-        </w:rPr>
-        <w:t>8h30-</w:t>
-      </w:r>
-    </w:p>
-    <w:p>
-      <w:pPr>
-        <w:autoSpaceDE w:val="0"/>
-        <w:autoSpaceDN w:val="0"/>
-        <w:adjustRightInd w:val="0"/>
-        <w:spacing w:after="200" w:line="276" w:lineRule="auto"/>
-        <w:rPr>
-          <w:rFonts w:ascii="Calibri" w:hAnsi="Calibri" w:cs="Calibri"/>
-          <w:lang w:val="fr-FR"/>
-        </w:rPr>
-      </w:pPr>
-      <w:r>
-        <w:rPr>
-          <w:rFonts w:ascii="Calibri" w:hAnsi="Calibri" w:cs="Calibri"/>
-          <w:lang w:val="fr-FR"/>
-        </w:rPr>
-        <w:t xml:space="preserve">fait: </w:t>
-      </w:r>
       <w:r>
         <w:rPr>
           <w:rFonts w:ascii="Calibri" w:hAnsi="Calibri" w:cs="Calibri"/>
@@ -4032,21 +3403,12 @@
           <w:lang w:val="fr-FR"/>
         </w:rPr>
       </w:pPr>
-      <w:proofErr w:type="spellStart"/>
-      <w:r>
-        <w:rPr>
-          <w:rFonts w:ascii="Calibri" w:hAnsi="Calibri" w:cs="Calibri"/>
-          <w:lang w:val="fr-FR"/>
-        </w:rPr>
-        <w:t>deroulement</w:t>
-      </w:r>
-      <w:proofErr w:type="spellEnd"/>
-      <w:r>
-        <w:rPr>
-          <w:rFonts w:ascii="Calibri" w:hAnsi="Calibri" w:cs="Calibri"/>
-          <w:lang w:val="fr-FR"/>
-        </w:rPr>
-        <w:t>:</w:t>
+      <w:r>
+        <w:rPr>
+          <w:rFonts w:ascii="Calibri" w:hAnsi="Calibri" w:cs="Calibri"/>
+          <w:lang w:val="fr-FR"/>
+        </w:rPr>
+        <w:t>deroulement:</w:t>
       </w:r>
     </w:p>
     <w:p>

</xml_diff>